<commit_message>
removed boilerplate text, changed V1 to V2 on title page
</commit_message>
<xml_diff>
--- a/Software Requirements Document v2.docx
+++ b/Software Requirements Document v2.docx
@@ -246,34 +246,27 @@
           <w:sz w:val="36"/>
           <w:szCs w:val="36"/>
         </w:rPr>
-        <w:t>V1</w:t>
-      </w:r>
-    </w:p>
-    <w:p>
-      <w:pPr>
-        <w:pStyle w:val="Normal"/>
-        <w:spacing w:lineRule="auto" w:line="360"/>
-        <w:jc w:val="center"/>
+        <w:t>V</w:t>
+      </w:r>
+      <w:r>
         <w:rPr>
           <w:b/>
           <w:sz w:val="36"/>
           <w:szCs w:val="36"/>
         </w:rPr>
-      </w:pPr>
-      <w:r>
+        <w:t>2</w:t>
+      </w:r>
+    </w:p>
+    <w:p>
+      <w:pPr>
+        <w:pStyle w:val="Normal"/>
+        <w:spacing w:lineRule="auto" w:line="360"/>
+        <w:jc w:val="center"/>
         <w:rPr>
           <w:b/>
           <w:sz w:val="36"/>
           <w:szCs w:val="36"/>
         </w:rPr>
-      </w:r>
-    </w:p>
-    <w:p>
-      <w:pPr>
-        <w:pStyle w:val="Normal"/>
-        <w:spacing w:lineRule="auto" w:line="360"/>
-        <w:jc w:val="center"/>
-        <w:rPr/>
       </w:pPr>
       <w:r>
         <w:rPr>
@@ -281,7 +274,6 @@
           <w:sz w:val="36"/>
           <w:szCs w:val="36"/>
         </w:rPr>
-        <w:t>By: Dallin Pierce, James Copestake, Devin Holcomb, Gary Li,</w:t>
       </w:r>
     </w:p>
     <w:p>
@@ -289,26 +281,27 @@
         <w:pStyle w:val="Normal"/>
         <w:spacing w:lineRule="auto" w:line="360"/>
         <w:jc w:val="center"/>
+        <w:rPr/>
+      </w:pPr>
+      <w:r>
         <w:rPr>
           <w:b/>
           <w:sz w:val="36"/>
           <w:szCs w:val="36"/>
         </w:rPr>
-      </w:pPr>
-      <w:r>
+        <w:t>By: Dallin Pierce, James Copestake, Devin Holcomb, Gary Li,</w:t>
+      </w:r>
+    </w:p>
+    <w:p>
+      <w:pPr>
+        <w:pStyle w:val="Normal"/>
+        <w:spacing w:lineRule="auto" w:line="360"/>
+        <w:jc w:val="center"/>
         <w:rPr>
           <w:b/>
           <w:sz w:val="36"/>
           <w:szCs w:val="36"/>
         </w:rPr>
-      </w:r>
-    </w:p>
-    <w:p>
-      <w:pPr>
-        <w:pStyle w:val="Normal"/>
-        <w:spacing w:lineRule="auto" w:line="360"/>
-        <w:jc w:val="center"/>
-        <w:rPr/>
       </w:pPr>
       <w:r>
         <w:rPr>
@@ -316,7 +309,6 @@
           <w:sz w:val="36"/>
           <w:szCs w:val="36"/>
         </w:rPr>
-        <w:t xml:space="preserve">I have abided by the UNCG Academic Integrity Policy on this Assignment </w:t>
       </w:r>
     </w:p>
     <w:p>
@@ -333,20 +325,16 @@
         </w:sectPr>
         <w:pStyle w:val="Normal"/>
         <w:spacing w:lineRule="auto" w:line="360"/>
-        <w:ind w:firstLine="540"/>
         <w:jc w:val="center"/>
+        <w:rPr/>
+      </w:pPr>
+      <w:r>
         <w:rPr>
           <w:b/>
           <w:sz w:val="36"/>
           <w:szCs w:val="36"/>
         </w:rPr>
-      </w:pPr>
-      <w:r>
-        <w:rPr>
-          <w:b/>
-          <w:sz w:val="36"/>
-          <w:szCs w:val="36"/>
-        </w:rPr>
+        <w:t xml:space="preserve">I have abided by the UNCG Academic Integrity Policy on this Assignment </w:t>
       </w:r>
     </w:p>
     <w:p>
@@ -401,6 +389,7 @@
             <w:rPr>
               <w:webHidden/>
               <w:rStyle w:val="IndexLink"/>
+              <w:vanish w:val="false"/>
             </w:rPr>
             <w:instrText xml:space="preserve"> TOC \z \o "1-9" \u \h</w:instrText>
           </w:r>
@@ -408,6 +397,7 @@
             <w:rPr>
               <w:webHidden/>
               <w:rStyle w:val="IndexLink"/>
+              <w:vanish w:val="false"/>
             </w:rPr>
             <w:fldChar w:fldCharType="separate"/>
           </w:r>
@@ -416,6 +406,7 @@
               <w:rPr>
                 <w:webHidden/>
                 <w:rStyle w:val="IndexLink"/>
+                <w:vanish w:val="false"/>
               </w:rPr>
               <w:t>1.</w:t>
             </w:r>
@@ -485,6 +476,7 @@
               <w:rPr>
                 <w:webHidden/>
                 <w:rStyle w:val="IndexLink"/>
+                <w:vanish w:val="false"/>
               </w:rPr>
               <w:t>1.1.</w:t>
             </w:r>
@@ -554,6 +546,7 @@
               <w:rPr>
                 <w:webHidden/>
                 <w:rStyle w:val="IndexLink"/>
+                <w:vanish w:val="false"/>
               </w:rPr>
               <w:t>1.2.</w:t>
             </w:r>
@@ -623,6 +616,7 @@
               <w:rPr>
                 <w:webHidden/>
                 <w:rStyle w:val="IndexLink"/>
+                <w:vanish w:val="false"/>
               </w:rPr>
               <w:t>1.3.</w:t>
             </w:r>
@@ -692,6 +686,7 @@
               <w:rPr>
                 <w:webHidden/>
                 <w:rStyle w:val="IndexLink"/>
+                <w:vanish w:val="false"/>
               </w:rPr>
               <w:t>1.4.</w:t>
             </w:r>
@@ -761,6 +756,7 @@
               <w:rPr>
                 <w:webHidden/>
                 <w:rStyle w:val="IndexLink"/>
+                <w:vanish w:val="false"/>
               </w:rPr>
               <w:t>1.5.</w:t>
             </w:r>
@@ -830,6 +826,7 @@
               <w:rPr>
                 <w:webHidden/>
                 <w:rStyle w:val="IndexLink"/>
+                <w:vanish w:val="false"/>
               </w:rPr>
               <w:t>1.6.</w:t>
             </w:r>
@@ -899,6 +896,7 @@
               <w:rPr>
                 <w:webHidden/>
                 <w:rStyle w:val="IndexLink"/>
+                <w:vanish w:val="false"/>
               </w:rPr>
               <w:t>1.7.</w:t>
             </w:r>
@@ -968,6 +966,7 @@
               <w:rPr>
                 <w:webHidden/>
                 <w:rStyle w:val="IndexLink"/>
+                <w:vanish w:val="false"/>
               </w:rPr>
               <w:t>2.</w:t>
             </w:r>
@@ -1037,6 +1036,7 @@
               <w:rPr>
                 <w:webHidden/>
                 <w:rStyle w:val="IndexLink"/>
+                <w:vanish w:val="false"/>
               </w:rPr>
               <w:t>2.1.</w:t>
             </w:r>
@@ -1106,6 +1106,7 @@
               <w:rPr>
                 <w:webHidden/>
                 <w:rStyle w:val="IndexLink"/>
+                <w:vanish w:val="false"/>
               </w:rPr>
               <w:t>2.2.</w:t>
             </w:r>
@@ -1175,6 +1176,7 @@
               <w:rPr>
                 <w:webHidden/>
                 <w:rStyle w:val="IndexLink"/>
+                <w:vanish w:val="false"/>
               </w:rPr>
               <w:t>2.3.</w:t>
             </w:r>
@@ -1244,6 +1246,7 @@
               <w:rPr>
                 <w:webHidden/>
                 <w:rStyle w:val="IndexLink"/>
+                <w:vanish w:val="false"/>
               </w:rPr>
               <w:t>2.4.</w:t>
             </w:r>
@@ -1313,6 +1316,7 @@
               <w:rPr>
                 <w:webHidden/>
                 <w:rStyle w:val="IndexLink"/>
+                <w:vanish w:val="false"/>
               </w:rPr>
               <w:t>2.5.</w:t>
             </w:r>
@@ -1382,6 +1386,7 @@
               <w:rPr>
                 <w:webHidden/>
                 <w:rStyle w:val="IndexLink"/>
+                <w:vanish w:val="false"/>
               </w:rPr>
               <w:t>2.6.</w:t>
             </w:r>
@@ -1451,6 +1456,7 @@
               <w:rPr>
                 <w:webHidden/>
                 <w:rStyle w:val="IndexLink"/>
+                <w:vanish w:val="false"/>
               </w:rPr>
               <w:t>3.</w:t>
             </w:r>
@@ -1520,6 +1526,7 @@
               <w:rPr>
                 <w:webHidden/>
                 <w:rStyle w:val="IndexLink"/>
+                <w:vanish w:val="false"/>
               </w:rPr>
               <w:t>3.1.</w:t>
             </w:r>
@@ -1589,6 +1596,7 @@
               <w:rPr>
                 <w:webHidden/>
                 <w:rStyle w:val="IndexLink"/>
+                <w:vanish w:val="false"/>
               </w:rPr>
               <w:t>3.2.</w:t>
             </w:r>
@@ -1658,6 +1666,7 @@
               <w:rPr>
                 <w:webHidden/>
                 <w:rStyle w:val="IndexLink"/>
+                <w:vanish w:val="false"/>
               </w:rPr>
               <w:t>4.</w:t>
             </w:r>
@@ -1727,6 +1736,7 @@
               <w:rPr>
                 <w:webHidden/>
                 <w:rStyle w:val="IndexLink"/>
+                <w:vanish w:val="false"/>
               </w:rPr>
               <w:t>4.1.</w:t>
             </w:r>
@@ -1796,6 +1806,7 @@
               <w:rPr>
                 <w:webHidden/>
                 <w:rStyle w:val="IndexLink"/>
+                <w:vanish w:val="false"/>
               </w:rPr>
               <w:t>4.2.</w:t>
             </w:r>
@@ -1865,6 +1876,7 @@
               <w:rPr>
                 <w:webHidden/>
                 <w:rStyle w:val="IndexLink"/>
+                <w:vanish w:val="false"/>
               </w:rPr>
               <w:t>4.2.1.</w:t>
             </w:r>
@@ -1934,6 +1946,7 @@
               <w:rPr>
                 <w:webHidden/>
                 <w:rStyle w:val="IndexLink"/>
+                <w:vanish w:val="false"/>
               </w:rPr>
               <w:t>4.2.2.</w:t>
             </w:r>
@@ -2003,6 +2016,7 @@
               <w:rPr>
                 <w:webHidden/>
                 <w:rStyle w:val="IndexLink"/>
+                <w:vanish w:val="false"/>
               </w:rPr>
               <w:t>4.2.3.</w:t>
             </w:r>
@@ -2072,6 +2086,7 @@
               <w:rPr>
                 <w:webHidden/>
                 <w:rStyle w:val="IndexLink"/>
+                <w:vanish w:val="false"/>
               </w:rPr>
               <w:t>4.2.4.</w:t>
             </w:r>
@@ -2141,6 +2156,7 @@
               <w:rPr>
                 <w:webHidden/>
                 <w:rStyle w:val="IndexLink"/>
+                <w:vanish w:val="false"/>
               </w:rPr>
               <w:t>5.</w:t>
             </w:r>
@@ -2210,6 +2226,7 @@
               <w:rPr>
                 <w:webHidden/>
                 <w:rStyle w:val="IndexLink"/>
+                <w:vanish w:val="false"/>
               </w:rPr>
               <w:t>5.1.</w:t>
             </w:r>
@@ -2279,6 +2296,7 @@
               <w:rPr>
                 <w:webHidden/>
                 <w:rStyle w:val="IndexLink"/>
+                <w:vanish w:val="false"/>
               </w:rPr>
               <w:t>5.2.</w:t>
             </w:r>
@@ -2348,6 +2366,7 @@
               <w:rPr>
                 <w:webHidden/>
                 <w:rStyle w:val="IndexLink"/>
+                <w:vanish w:val="false"/>
               </w:rPr>
               <w:t>5.3.</w:t>
             </w:r>
@@ -2417,6 +2436,7 @@
               <w:rPr>
                 <w:webHidden/>
                 <w:rStyle w:val="IndexLink"/>
+                <w:vanish w:val="false"/>
               </w:rPr>
               <w:t>5.4.</w:t>
             </w:r>
@@ -2486,6 +2506,7 @@
               <w:rPr>
                 <w:webHidden/>
                 <w:rStyle w:val="IndexLink"/>
+                <w:vanish w:val="false"/>
               </w:rPr>
               <w:t>5.4.1.</w:t>
             </w:r>
@@ -2555,6 +2576,7 @@
               <w:rPr>
                 <w:webHidden/>
                 <w:rStyle w:val="IndexLink"/>
+                <w:vanish w:val="false"/>
               </w:rPr>
               <w:t>5.4.2.</w:t>
             </w:r>
@@ -2624,6 +2646,7 @@
               <w:rPr>
                 <w:webHidden/>
                 <w:rStyle w:val="IndexLink"/>
+                <w:vanish w:val="false"/>
               </w:rPr>
               <w:t>5.4.3.</w:t>
             </w:r>
@@ -2693,6 +2716,7 @@
               <w:rPr>
                 <w:webHidden/>
                 <w:rStyle w:val="IndexLink"/>
+                <w:vanish w:val="false"/>
               </w:rPr>
               <w:t>5.4.4.</w:t>
             </w:r>
@@ -2762,6 +2786,7 @@
               <w:rPr>
                 <w:webHidden/>
                 <w:rStyle w:val="IndexLink"/>
+                <w:vanish w:val="false"/>
               </w:rPr>
               <w:t>5.4.5.</w:t>
             </w:r>
@@ -2831,6 +2856,7 @@
               <w:rPr>
                 <w:webHidden/>
                 <w:rStyle w:val="IndexLink"/>
+                <w:vanish w:val="false"/>
               </w:rPr>
               <w:t>5.5.</w:t>
             </w:r>
@@ -2900,6 +2926,7 @@
               <w:rPr>
                 <w:webHidden/>
                 <w:rStyle w:val="IndexLink"/>
+                <w:vanish w:val="false"/>
               </w:rPr>
               <w:t>5.5.1.</w:t>
             </w:r>
@@ -2969,6 +2996,7 @@
               <w:rPr>
                 <w:webHidden/>
                 <w:rStyle w:val="IndexLink"/>
+                <w:vanish w:val="false"/>
               </w:rPr>
               <w:t>5.5.2.</w:t>
             </w:r>
@@ -3038,6 +3066,7 @@
               <w:rPr>
                 <w:webHidden/>
                 <w:rStyle w:val="IndexLink"/>
+                <w:vanish w:val="false"/>
               </w:rPr>
               <w:t>5.5.3.</w:t>
             </w:r>
@@ -3107,6 +3136,7 @@
               <w:rPr>
                 <w:webHidden/>
                 <w:rStyle w:val="IndexLink"/>
+                <w:vanish w:val="false"/>
               </w:rPr>
               <w:t>5.6.</w:t>
             </w:r>
@@ -3176,6 +3206,7 @@
               <w:rPr>
                 <w:webHidden/>
                 <w:rStyle w:val="IndexLink"/>
+                <w:vanish w:val="false"/>
               </w:rPr>
               <w:t>5.7.</w:t>
             </w:r>
@@ -3245,6 +3276,7 @@
               <w:rPr>
                 <w:webHidden/>
                 <w:rStyle w:val="IndexLink"/>
+                <w:vanish w:val="false"/>
               </w:rPr>
               <w:t>5.8.</w:t>
             </w:r>
@@ -3314,6 +3346,7 @@
               <w:rPr>
                 <w:webHidden/>
                 <w:rStyle w:val="IndexLink"/>
+                <w:vanish w:val="false"/>
               </w:rPr>
               <w:t>5.8.1.</w:t>
             </w:r>
@@ -3383,6 +3416,7 @@
               <w:rPr>
                 <w:webHidden/>
                 <w:rStyle w:val="IndexLink"/>
+                <w:vanish w:val="false"/>
               </w:rPr>
               <w:t>5.8.2.</w:t>
             </w:r>
@@ -3452,6 +3486,7 @@
               <w:rPr>
                 <w:webHidden/>
                 <w:rStyle w:val="IndexLink"/>
+                <w:vanish w:val="false"/>
               </w:rPr>
               <w:t>5.8.3.</w:t>
             </w:r>
@@ -3521,6 +3556,7 @@
               <w:rPr>
                 <w:webHidden/>
                 <w:rStyle w:val="IndexLink"/>
+                <w:vanish w:val="false"/>
               </w:rPr>
               <w:t>5.9.</w:t>
             </w:r>
@@ -3590,6 +3626,7 @@
               <w:rPr>
                 <w:webHidden/>
                 <w:rStyle w:val="IndexLink"/>
+                <w:vanish w:val="false"/>
               </w:rPr>
               <w:t>5.9.1.</w:t>
             </w:r>
@@ -3659,6 +3696,7 @@
               <w:rPr>
                 <w:webHidden/>
                 <w:rStyle w:val="IndexLink"/>
+                <w:vanish w:val="false"/>
               </w:rPr>
               <w:t>5.9.2.</w:t>
             </w:r>
@@ -3728,6 +3766,7 @@
               <w:rPr>
                 <w:webHidden/>
                 <w:rStyle w:val="IndexLink"/>
+                <w:vanish w:val="false"/>
               </w:rPr>
               <w:t>5.9.3.</w:t>
             </w:r>
@@ -3797,6 +3836,7 @@
               <w:rPr>
                 <w:webHidden/>
                 <w:rStyle w:val="IndexLink"/>
+                <w:vanish w:val="false"/>
               </w:rPr>
               <w:t>6.</w:t>
             </w:r>
@@ -3866,6 +3906,7 @@
               <w:rPr>
                 <w:webHidden/>
                 <w:rStyle w:val="IndexLink"/>
+                <w:vanish w:val="false"/>
               </w:rPr>
               <w:t>6.1.</w:t>
             </w:r>
@@ -3935,6 +3976,7 @@
               <w:rPr>
                 <w:webHidden/>
                 <w:rStyle w:val="IndexLink"/>
+                <w:vanish w:val="false"/>
               </w:rPr>
               <w:t>6.2.</w:t>
             </w:r>
@@ -4004,6 +4046,7 @@
               <w:rPr>
                 <w:webHidden/>
                 <w:rStyle w:val="IndexLink"/>
+                <w:vanish w:val="false"/>
               </w:rPr>
               <w:t>6.3.</w:t>
             </w:r>
@@ -4073,6 +4116,7 @@
               <w:rPr>
                 <w:webHidden/>
                 <w:rStyle w:val="IndexLink"/>
+                <w:vanish w:val="false"/>
               </w:rPr>
               <w:t>6.3.1.</w:t>
             </w:r>
@@ -4142,6 +4186,7 @@
               <w:rPr>
                 <w:webHidden/>
                 <w:rStyle w:val="IndexLink"/>
+                <w:vanish w:val="false"/>
               </w:rPr>
               <w:t>6.3.2.</w:t>
             </w:r>
@@ -4211,6 +4256,7 @@
               <w:rPr>
                 <w:webHidden/>
                 <w:rStyle w:val="IndexLink"/>
+                <w:vanish w:val="false"/>
               </w:rPr>
               <w:t>6.3.3.</w:t>
             </w:r>
@@ -4280,6 +4326,7 @@
               <w:rPr>
                 <w:webHidden/>
                 <w:rStyle w:val="IndexLink"/>
+                <w:vanish w:val="false"/>
               </w:rPr>
               <w:t>6.4.</w:t>
             </w:r>
@@ -4349,6 +4396,7 @@
               <w:rPr>
                 <w:webHidden/>
                 <w:rStyle w:val="IndexLink"/>
+                <w:vanish w:val="false"/>
               </w:rPr>
               <w:t>7.</w:t>
             </w:r>
@@ -4418,6 +4466,7 @@
               <w:rPr>
                 <w:webHidden/>
                 <w:rStyle w:val="IndexLink"/>
+                <w:vanish w:val="false"/>
               </w:rPr>
               <w:t>7.1.</w:t>
             </w:r>
@@ -4855,14 +4904,14 @@
         <w:tblLook w:firstRow="0" w:noVBand="1" w:lastRow="0" w:firstColumn="0" w:lastColumn="0" w:noHBand="1" w:val="0600"/>
       </w:tblPr>
       <w:tblGrid>
-        <w:gridCol w:w="2129"/>
-        <w:gridCol w:w="8310"/>
+        <w:gridCol w:w="2128"/>
+        <w:gridCol w:w="8311"/>
       </w:tblGrid>
       <w:tr>
         <w:trPr/>
         <w:tc>
           <w:tcPr>
-            <w:tcW w:w="2129" w:type="dxa"/>
+            <w:tcW w:w="2128" w:type="dxa"/>
             <w:tcBorders>
               <w:top w:val="single" w:sz="8" w:space="0" w:color="000000"/>
               <w:left w:val="single" w:sz="8" w:space="0" w:color="000000"/>
@@ -4875,7 +4924,6 @@
             <w:pPr>
               <w:pStyle w:val="Normal"/>
               <w:widowControl w:val="false"/>
-              <w:pBdr/>
               <w:spacing w:lineRule="auto" w:line="360"/>
               <w:jc w:val="center"/>
               <w:rPr/>
@@ -4890,7 +4938,7 @@
         </w:tc>
         <w:tc>
           <w:tcPr>
-            <w:tcW w:w="8310" w:type="dxa"/>
+            <w:tcW w:w="8311" w:type="dxa"/>
             <w:tcBorders>
               <w:top w:val="single" w:sz="8" w:space="0" w:color="000000"/>
               <w:left w:val="single" w:sz="8" w:space="0" w:color="000000"/>
@@ -4903,7 +4951,6 @@
             <w:pPr>
               <w:pStyle w:val="Normal"/>
               <w:widowControl w:val="false"/>
-              <w:pBdr/>
               <w:spacing w:lineRule="auto" w:line="360"/>
               <w:rPr/>
             </w:pPr>
@@ -4920,7 +4967,7 @@
         <w:trPr/>
         <w:tc>
           <w:tcPr>
-            <w:tcW w:w="2129" w:type="dxa"/>
+            <w:tcW w:w="2128" w:type="dxa"/>
             <w:tcBorders>
               <w:top w:val="single" w:sz="8" w:space="0" w:color="000000"/>
               <w:left w:val="single" w:sz="8" w:space="0" w:color="000000"/>
@@ -4933,7 +4980,6 @@
             <w:pPr>
               <w:pStyle w:val="Normal"/>
               <w:widowControl w:val="false"/>
-              <w:pBdr/>
               <w:spacing w:lineRule="auto" w:line="360"/>
               <w:jc w:val="center"/>
               <w:rPr/>
@@ -4949,7 +4995,7 @@
         </w:tc>
         <w:tc>
           <w:tcPr>
-            <w:tcW w:w="8310" w:type="dxa"/>
+            <w:tcW w:w="8311" w:type="dxa"/>
             <w:tcBorders>
               <w:top w:val="single" w:sz="8" w:space="0" w:color="000000"/>
               <w:left w:val="single" w:sz="8" w:space="0" w:color="000000"/>
@@ -4962,7 +5008,6 @@
             <w:pPr>
               <w:pStyle w:val="Normal"/>
               <w:widowControl w:val="false"/>
-              <w:pBdr/>
               <w:spacing w:lineRule="auto" w:line="360"/>
               <w:rPr/>
             </w:pPr>
@@ -4980,7 +5025,7 @@
         <w:trPr/>
         <w:tc>
           <w:tcPr>
-            <w:tcW w:w="2129" w:type="dxa"/>
+            <w:tcW w:w="2128" w:type="dxa"/>
             <w:tcBorders>
               <w:top w:val="single" w:sz="8" w:space="0" w:color="000000"/>
               <w:left w:val="single" w:sz="8" w:space="0" w:color="000000"/>
@@ -4993,7 +5038,6 @@
             <w:pPr>
               <w:pStyle w:val="Normal"/>
               <w:widowControl w:val="false"/>
-              <w:pBdr/>
               <w:spacing w:lineRule="auto" w:line="360"/>
               <w:jc w:val="center"/>
               <w:rPr/>
@@ -5008,7 +5052,7 @@
         </w:tc>
         <w:tc>
           <w:tcPr>
-            <w:tcW w:w="8310" w:type="dxa"/>
+            <w:tcW w:w="8311" w:type="dxa"/>
             <w:tcBorders>
               <w:top w:val="single" w:sz="8" w:space="0" w:color="000000"/>
               <w:left w:val="single" w:sz="8" w:space="0" w:color="000000"/>
@@ -5021,7 +5065,6 @@
             <w:pPr>
               <w:pStyle w:val="Normal"/>
               <w:widowControl w:val="false"/>
-              <w:pBdr/>
               <w:spacing w:lineRule="auto" w:line="360"/>
               <w:rPr/>
             </w:pPr>
@@ -5038,7 +5081,7 @@
         <w:trPr/>
         <w:tc>
           <w:tcPr>
-            <w:tcW w:w="2129" w:type="dxa"/>
+            <w:tcW w:w="2128" w:type="dxa"/>
             <w:tcBorders>
               <w:top w:val="single" w:sz="8" w:space="0" w:color="000000"/>
               <w:left w:val="single" w:sz="8" w:space="0" w:color="000000"/>
@@ -5051,7 +5094,6 @@
             <w:pPr>
               <w:pStyle w:val="Normal"/>
               <w:widowControl w:val="false"/>
-              <w:pBdr/>
               <w:spacing w:lineRule="auto" w:line="360"/>
               <w:jc w:val="center"/>
               <w:rPr/>
@@ -5066,7 +5108,7 @@
         </w:tc>
         <w:tc>
           <w:tcPr>
-            <w:tcW w:w="8310" w:type="dxa"/>
+            <w:tcW w:w="8311" w:type="dxa"/>
             <w:tcBorders>
               <w:top w:val="single" w:sz="8" w:space="0" w:color="000000"/>
               <w:left w:val="single" w:sz="8" w:space="0" w:color="000000"/>
@@ -5079,7 +5121,6 @@
             <w:pPr>
               <w:pStyle w:val="Normal"/>
               <w:widowControl w:val="false"/>
-              <w:pBdr/>
               <w:spacing w:lineRule="auto" w:line="360"/>
               <w:rPr/>
             </w:pPr>
@@ -5096,7 +5137,7 @@
         <w:trPr/>
         <w:tc>
           <w:tcPr>
-            <w:tcW w:w="2129" w:type="dxa"/>
+            <w:tcW w:w="2128" w:type="dxa"/>
             <w:tcBorders>
               <w:top w:val="single" w:sz="8" w:space="0" w:color="000000"/>
               <w:left w:val="single" w:sz="8" w:space="0" w:color="000000"/>
@@ -5109,7 +5150,6 @@
             <w:pPr>
               <w:pStyle w:val="Normal"/>
               <w:widowControl w:val="false"/>
-              <w:pBdr/>
               <w:spacing w:lineRule="auto" w:line="360"/>
               <w:jc w:val="center"/>
               <w:rPr/>
@@ -5124,7 +5164,7 @@
         </w:tc>
         <w:tc>
           <w:tcPr>
-            <w:tcW w:w="8310" w:type="dxa"/>
+            <w:tcW w:w="8311" w:type="dxa"/>
             <w:tcBorders>
               <w:top w:val="single" w:sz="8" w:space="0" w:color="000000"/>
               <w:left w:val="single" w:sz="8" w:space="0" w:color="000000"/>
@@ -5137,7 +5177,6 @@
             <w:pPr>
               <w:pStyle w:val="Normal"/>
               <w:widowControl w:val="false"/>
-              <w:pBdr/>
               <w:spacing w:lineRule="auto" w:line="360"/>
               <w:rPr/>
             </w:pPr>
@@ -5154,7 +5193,7 @@
         <w:trPr/>
         <w:tc>
           <w:tcPr>
-            <w:tcW w:w="2129" w:type="dxa"/>
+            <w:tcW w:w="2128" w:type="dxa"/>
             <w:tcBorders>
               <w:top w:val="single" w:sz="8" w:space="0" w:color="000000"/>
               <w:left w:val="single" w:sz="8" w:space="0" w:color="000000"/>
@@ -5167,7 +5206,6 @@
             <w:pPr>
               <w:pStyle w:val="Normal"/>
               <w:widowControl w:val="false"/>
-              <w:pBdr/>
               <w:spacing w:lineRule="auto" w:line="360"/>
               <w:jc w:val="center"/>
               <w:rPr/>
@@ -5182,7 +5220,7 @@
         </w:tc>
         <w:tc>
           <w:tcPr>
-            <w:tcW w:w="8310" w:type="dxa"/>
+            <w:tcW w:w="8311" w:type="dxa"/>
             <w:tcBorders>
               <w:top w:val="single" w:sz="8" w:space="0" w:color="000000"/>
               <w:left w:val="single" w:sz="8" w:space="0" w:color="000000"/>
@@ -5195,7 +5233,6 @@
             <w:pPr>
               <w:pStyle w:val="Normal"/>
               <w:widowControl w:val="false"/>
-              <w:pBdr/>
               <w:spacing w:lineRule="auto" w:line="360"/>
               <w:rPr/>
             </w:pPr>
@@ -5212,7 +5249,7 @@
         <w:trPr/>
         <w:tc>
           <w:tcPr>
-            <w:tcW w:w="2129" w:type="dxa"/>
+            <w:tcW w:w="2128" w:type="dxa"/>
             <w:tcBorders>
               <w:top w:val="single" w:sz="8" w:space="0" w:color="000000"/>
               <w:left w:val="single" w:sz="8" w:space="0" w:color="000000"/>
@@ -5225,7 +5262,6 @@
             <w:pPr>
               <w:pStyle w:val="Normal"/>
               <w:widowControl w:val="false"/>
-              <w:pBdr/>
               <w:spacing w:lineRule="auto" w:line="360"/>
               <w:jc w:val="center"/>
               <w:rPr/>
@@ -5240,7 +5276,7 @@
         </w:tc>
         <w:tc>
           <w:tcPr>
-            <w:tcW w:w="8310" w:type="dxa"/>
+            <w:tcW w:w="8311" w:type="dxa"/>
             <w:tcBorders>
               <w:top w:val="single" w:sz="8" w:space="0" w:color="000000"/>
               <w:left w:val="single" w:sz="8" w:space="0" w:color="000000"/>
@@ -5253,7 +5289,6 @@
             <w:pPr>
               <w:pStyle w:val="Normal"/>
               <w:widowControl w:val="false"/>
-              <w:pBdr/>
               <w:spacing w:lineRule="auto" w:line="360"/>
               <w:rPr/>
             </w:pPr>
@@ -5270,7 +5305,7 @@
         <w:trPr/>
         <w:tc>
           <w:tcPr>
-            <w:tcW w:w="2129" w:type="dxa"/>
+            <w:tcW w:w="2128" w:type="dxa"/>
             <w:tcBorders>
               <w:top w:val="single" w:sz="8" w:space="0" w:color="000000"/>
               <w:left w:val="single" w:sz="8" w:space="0" w:color="000000"/>
@@ -5283,7 +5318,6 @@
             <w:pPr>
               <w:pStyle w:val="Normal"/>
               <w:widowControl w:val="false"/>
-              <w:pBdr/>
               <w:spacing w:lineRule="auto" w:line="360"/>
               <w:jc w:val="center"/>
               <w:rPr/>
@@ -5298,7 +5332,7 @@
         </w:tc>
         <w:tc>
           <w:tcPr>
-            <w:tcW w:w="8310" w:type="dxa"/>
+            <w:tcW w:w="8311" w:type="dxa"/>
             <w:tcBorders>
               <w:top w:val="single" w:sz="8" w:space="0" w:color="000000"/>
               <w:left w:val="single" w:sz="8" w:space="0" w:color="000000"/>
@@ -5311,7 +5345,6 @@
             <w:pPr>
               <w:pStyle w:val="Normal"/>
               <w:widowControl w:val="false"/>
-              <w:pBdr/>
               <w:spacing w:lineRule="auto" w:line="360"/>
               <w:rPr/>
             </w:pPr>
@@ -5328,7 +5361,7 @@
         <w:trPr/>
         <w:tc>
           <w:tcPr>
-            <w:tcW w:w="2129" w:type="dxa"/>
+            <w:tcW w:w="2128" w:type="dxa"/>
             <w:tcBorders>
               <w:top w:val="single" w:sz="8" w:space="0" w:color="000000"/>
               <w:left w:val="single" w:sz="8" w:space="0" w:color="000000"/>
@@ -5341,7 +5374,6 @@
             <w:pPr>
               <w:pStyle w:val="Normal"/>
               <w:widowControl w:val="false"/>
-              <w:pBdr/>
               <w:spacing w:lineRule="auto" w:line="360"/>
               <w:jc w:val="center"/>
               <w:rPr/>
@@ -5356,7 +5388,7 @@
         </w:tc>
         <w:tc>
           <w:tcPr>
-            <w:tcW w:w="8310" w:type="dxa"/>
+            <w:tcW w:w="8311" w:type="dxa"/>
             <w:tcBorders>
               <w:top w:val="single" w:sz="8" w:space="0" w:color="000000"/>
               <w:left w:val="single" w:sz="8" w:space="0" w:color="000000"/>
@@ -5369,7 +5401,6 @@
             <w:pPr>
               <w:pStyle w:val="Normal"/>
               <w:widowControl w:val="false"/>
-              <w:pBdr/>
               <w:spacing w:lineRule="auto" w:line="360"/>
               <w:rPr/>
             </w:pPr>
@@ -6038,17 +6069,6 @@
         <w:rPr/>
       </w:pPr>
       <w:r>
-        <w:rPr/>
-        <w:t>[Describe the context and origin of the product.]</w:t>
-      </w:r>
-    </w:p>
-    <w:p>
-      <w:pPr>
-        <w:pStyle w:val="Normal"/>
-        <w:spacing w:lineRule="auto" w:line="360"/>
-        <w:rPr/>
-      </w:pPr>
-      <w:r>
         <w:rPr>
           <w:color w:val="1F497D" w:themeColor="text2"/>
         </w:rPr>
@@ -6089,32 +6109,14 @@
     <w:p>
       <w:pPr>
         <w:pStyle w:val="Normal"/>
-        <w:spacing w:lineRule="auto" w:line="360"/>
-        <w:rPr/>
-      </w:pPr>
-      <w:r>
-        <w:rPr/>
-        <w:t>[A high-level summary of the functions the software would perform and the features to be included.]</w:t>
-      </w:r>
-    </w:p>
-    <w:p>
-      <w:pPr>
-        <w:pStyle w:val="Normal"/>
-        <w:spacing w:lineRule="auto" w:line="360"/>
-        <w:rPr/>
-      </w:pPr>
-      <w:r>
-        <w:rPr/>
-      </w:r>
-    </w:p>
-    <w:p>
-      <w:pPr>
-        <w:pStyle w:val="Normal"/>
-        <w:spacing w:lineRule="auto" w:line="360"/>
-        <w:ind w:left="360" w:hanging="0"/>
-        <w:rPr/>
-      </w:pPr>
-      <w:bookmarkStart w:id="11" w:name="_Toc126197767"/>
+        <w:widowControl/>
+        <w:suppressAutoHyphens w:val="true"/>
+        <w:bidi w:val="0"/>
+        <w:spacing w:lineRule="auto" w:line="360" w:before="0" w:after="0"/>
+        <w:ind w:left="89" w:right="0" w:hanging="0"/>
+        <w:jc w:val="left"/>
+        <w:rPr/>
+      </w:pPr>
       <w:r>
         <w:rPr>
           <w:bCs/>
@@ -6134,88 +6136,56 @@
         <w:spacing w:lineRule="auto" w:line="360"/>
         <w:rPr/>
       </w:pPr>
-      <w:bookmarkStart w:id="12" w:name="_Toc126197767"/>
+      <w:bookmarkStart w:id="11" w:name="_Toc126197767"/>
       <w:r>
         <w:rPr/>
         <w:t>User Class and Characteristics</w:t>
       </w:r>
+      <w:bookmarkEnd w:id="11"/>
+    </w:p>
+    <w:p>
+      <w:pPr>
+        <w:pStyle w:val="Normal"/>
+        <w:spacing w:lineRule="auto" w:line="360"/>
+        <w:rPr/>
+      </w:pPr>
+      <w:r>
+        <w:rPr>
+          <w:color w:val="1F497D" w:themeColor="text2"/>
+        </w:rPr>
+        <w:t>-While little technical knowledge will be required to operate our application, likely just the ability to operate a computer and run a web browser, the app does sort users by proficiency level. Users of any level of experience level should be supported on the platform, however certain features will be locked off till they prove a level of competency in health and fitness. Likewise, proof of certification, and proof of ownership will be required to be recognized as a personal trainer or gym owner, respectively.</w:t>
+      </w:r>
+    </w:p>
+    <w:p>
+      <w:pPr>
+        <w:pStyle w:val="Normal"/>
+        <w:spacing w:lineRule="auto" w:line="360"/>
+        <w:rPr>
+          <w:color w:val="1F497D" w:themeColor="text2"/>
+        </w:rPr>
+      </w:pPr>
+      <w:r>
+        <w:rPr>
+          <w:color w:val="1F497D" w:themeColor="text2"/>
+        </w:rPr>
+      </w:r>
+    </w:p>
+    <w:p>
+      <w:pPr>
+        <w:pStyle w:val="Heading2"/>
+        <w:numPr>
+          <w:ilvl w:val="1"/>
+          <w:numId w:val="2"/>
+        </w:numPr>
+        <w:spacing w:lineRule="auto" w:line="360"/>
+        <w:rPr/>
+      </w:pPr>
+      <w:bookmarkStart w:id="12" w:name="_Toc126197768"/>
+      <w:r>
+        <w:rPr/>
+        <w:t>Operating Environment</w:t>
+      </w:r>
       <w:bookmarkEnd w:id="12"/>
-    </w:p>
-    <w:p>
-      <w:pPr>
-        <w:pStyle w:val="Normal"/>
-        <w:spacing w:lineRule="auto" w:line="360"/>
-        <w:rPr/>
-      </w:pPr>
-      <w:r>
-        <w:rPr/>
-        <w:t>[A categorization and profiling of the users the software is intended for and their classification into different user classes]</w:t>
-      </w:r>
-    </w:p>
-    <w:p>
-      <w:pPr>
-        <w:pStyle w:val="Normal"/>
-        <w:spacing w:lineRule="auto" w:line="360"/>
-        <w:rPr/>
-      </w:pPr>
-      <w:r>
-        <w:rPr/>
-      </w:r>
-    </w:p>
-    <w:p>
-      <w:pPr>
-        <w:pStyle w:val="Normal"/>
-        <w:spacing w:lineRule="auto" w:line="360"/>
-        <w:rPr/>
-      </w:pPr>
-      <w:r>
-        <w:rPr>
-          <w:color w:val="1F497D" w:themeColor="text2"/>
-        </w:rPr>
-        <w:t>-While little technical knowledge will be required to operate our application, likely just the ability to operate a computer and run a web browser, the app does sort users by proficiency level. Users of any level of experience level should be supported on the platform, however certain features will be locked off till they prove a level of competency in health and fitness. Likewise, proof of certification, and proof of ownership will be required to be recognized as a personal trainer or gym owner, respectively.</w:t>
-      </w:r>
-    </w:p>
-    <w:p>
-      <w:pPr>
-        <w:pStyle w:val="Normal"/>
-        <w:spacing w:lineRule="auto" w:line="360"/>
-        <w:rPr>
-          <w:color w:val="1F497D" w:themeColor="text2"/>
-        </w:rPr>
-      </w:pPr>
-      <w:r>
-        <w:rPr>
-          <w:color w:val="1F497D" w:themeColor="text2"/>
-        </w:rPr>
-      </w:r>
-    </w:p>
-    <w:p>
-      <w:pPr>
-        <w:pStyle w:val="Heading2"/>
-        <w:numPr>
-          <w:ilvl w:val="1"/>
-          <w:numId w:val="2"/>
-        </w:numPr>
-        <w:spacing w:lineRule="auto" w:line="360"/>
-        <w:rPr/>
-      </w:pPr>
-      <w:bookmarkStart w:id="13" w:name="_Toc126197768"/>
-      <w:r>
-        <w:rPr/>
-        <w:t>Operating Environment</w:t>
-      </w:r>
-      <w:bookmarkEnd w:id="13"/>
-    </w:p>
-    <w:p>
-      <w:pPr>
-        <w:pStyle w:val="Normal"/>
-        <w:spacing w:lineRule="auto" w:line="360"/>
-        <w:rPr/>
-      </w:pPr>
-      <w:r>
-        <w:rPr/>
-        <w:t>[Specification of the environment the software is being designed to operate in.]</w:t>
-      </w:r>
     </w:p>
     <w:p>
       <w:pPr>
@@ -6252,60 +6222,98 @@
         <w:spacing w:lineRule="auto" w:line="360"/>
         <w:rPr/>
       </w:pPr>
-      <w:bookmarkStart w:id="14" w:name="_Toc126197769"/>
+      <w:bookmarkStart w:id="13" w:name="_Toc126197769"/>
       <w:r>
         <w:rPr/>
         <w:t>Constraints</w:t>
       </w:r>
+      <w:bookmarkEnd w:id="13"/>
+    </w:p>
+    <w:p>
+      <w:pPr>
+        <w:pStyle w:val="Normal"/>
+        <w:spacing w:lineRule="auto" w:line="360"/>
+        <w:rPr/>
+      </w:pPr>
+      <w:r>
+        <w:rPr>
+          <w:color w:val="1F497D" w:themeColor="text2"/>
+        </w:rPr>
+        <w:t>?</w:t>
+      </w:r>
+    </w:p>
+    <w:p>
+      <w:pPr>
+        <w:pStyle w:val="Normal"/>
+        <w:spacing w:lineRule="auto" w:line="360"/>
+        <w:rPr>
+          <w:color w:val="1F497D" w:themeColor="text2"/>
+        </w:rPr>
+      </w:pPr>
+      <w:r>
+        <w:rPr>
+          <w:color w:val="1F497D" w:themeColor="text2"/>
+        </w:rPr>
+      </w:r>
+    </w:p>
+    <w:p>
+      <w:pPr>
+        <w:pStyle w:val="Heading2"/>
+        <w:numPr>
+          <w:ilvl w:val="1"/>
+          <w:numId w:val="2"/>
+        </w:numPr>
+        <w:spacing w:lineRule="auto" w:line="360"/>
+        <w:rPr/>
+      </w:pPr>
+      <w:bookmarkStart w:id="14" w:name="_Toc126197770"/>
+      <w:r>
+        <w:rPr/>
+        <w:t>Assumptions and Dependencies</w:t>
+      </w:r>
       <w:bookmarkEnd w:id="14"/>
     </w:p>
     <w:p>
       <w:pPr>
-        <w:pStyle w:val="Normal"/>
-        <w:spacing w:lineRule="auto" w:line="360"/>
-        <w:rPr/>
-      </w:pPr>
-      <w:r>
-        <w:rPr/>
-        <w:t>[Any limiting factors that would pose challenge to the development of the software. These include both design as well as implementation constraints.]</w:t>
-      </w:r>
-    </w:p>
-    <w:p>
-      <w:pPr>
-        <w:pStyle w:val="Normal"/>
-        <w:spacing w:lineRule="auto" w:line="360"/>
-        <w:rPr/>
-      </w:pPr>
-      <w:r>
-        <w:rPr/>
-      </w:r>
-    </w:p>
-    <w:p>
-      <w:pPr>
-        <w:pStyle w:val="Normal"/>
-        <w:spacing w:lineRule="auto" w:line="360"/>
+        <w:pStyle w:val="ListParagraph"/>
+        <w:spacing w:lineRule="auto" w:line="360"/>
+        <w:ind w:left="540" w:hanging="0"/>
         <w:rPr/>
       </w:pPr>
       <w:r>
         <w:rPr>
           <w:color w:val="1F497D" w:themeColor="text2"/>
         </w:rPr>
-        <w:t>?</w:t>
-      </w:r>
-    </w:p>
-    <w:p>
-      <w:pPr>
-        <w:pStyle w:val="Normal"/>
-        <w:spacing w:lineRule="auto" w:line="360"/>
-        <w:rPr>
-          <w:color w:val="1F497D" w:themeColor="text2"/>
-        </w:rPr>
-      </w:pPr>
-      <w:r>
-        <w:rPr>
-          <w:color w:val="1F497D" w:themeColor="text2"/>
-        </w:rPr>
-      </w:r>
+        <w:t xml:space="preserve">The software will be dependent on Spring Web and Thymeleaf in order to create and execute the MVC architecture that will be developed within NetBeans. It will also be dependent on the YouTube Data API in order to upload and display training videos. </w:t>
+      </w:r>
+    </w:p>
+    <w:p>
+      <w:pPr>
+        <w:pStyle w:val="ListParagraph"/>
+        <w:spacing w:lineRule="auto" w:line="360"/>
+        <w:ind w:left="540" w:hanging="0"/>
+        <w:rPr/>
+      </w:pPr>
+      <w:r>
+        <w:rPr/>
+      </w:r>
+    </w:p>
+    <w:p>
+      <w:pPr>
+        <w:pStyle w:val="Heading1"/>
+        <w:numPr>
+          <w:ilvl w:val="0"/>
+          <w:numId w:val="2"/>
+        </w:numPr>
+        <w:spacing w:lineRule="auto" w:line="360"/>
+        <w:rPr/>
+      </w:pPr>
+      <w:bookmarkStart w:id="15" w:name="_Toc126197771"/>
+      <w:r>
+        <w:rPr/>
+        <w:t>Functional Requirements</w:t>
+      </w:r>
+      <w:bookmarkEnd w:id="15"/>
     </w:p>
     <w:p>
       <w:pPr>
@@ -6317,125 +6325,12 @@
         <w:spacing w:lineRule="auto" w:line="360"/>
         <w:rPr/>
       </w:pPr>
-      <w:bookmarkStart w:id="15" w:name="_Toc126197770"/>
-      <w:r>
-        <w:rPr/>
-        <w:t>Assumptions and Dependencies</w:t>
-      </w:r>
-      <w:bookmarkEnd w:id="15"/>
-    </w:p>
-    <w:p>
-      <w:pPr>
-        <w:pStyle w:val="Normal"/>
-        <w:spacing w:lineRule="auto" w:line="360"/>
-        <w:rPr/>
-      </w:pPr>
-      <w:r>
-        <w:rPr/>
-        <w:t>[A list of all assumptions that you have made regarding the software product and the environment along with any external dependencies which may affect the project]</w:t>
-      </w:r>
-    </w:p>
-    <w:p>
-      <w:pPr>
-        <w:pStyle w:val="Normal"/>
-        <w:spacing w:lineRule="auto" w:line="360"/>
-        <w:rPr/>
-      </w:pPr>
-      <w:r>
-        <w:rPr/>
-      </w:r>
-    </w:p>
-    <w:p>
-      <w:pPr>
-        <w:pStyle w:val="ListParagraph"/>
-        <w:spacing w:lineRule="auto" w:line="360"/>
-        <w:ind w:left="540" w:hanging="0"/>
-        <w:rPr/>
-      </w:pPr>
-      <w:bookmarkStart w:id="16" w:name="_Toc126197771"/>
-      <w:r>
-        <w:rPr>
-          <w:color w:val="1F497D" w:themeColor="text2"/>
-        </w:rPr>
-        <w:t xml:space="preserve">? The software will be dependent on Spring Web and Thymeleaf in order to create and execute the MVC architecture that will be developed within NetBeans. It will also be dependent on the YouTube Data API in order to upload and display training videos. </w:t>
-      </w:r>
-    </w:p>
-    <w:p>
-      <w:pPr>
-        <w:pStyle w:val="ListParagraph"/>
-        <w:spacing w:lineRule="auto" w:line="360"/>
-        <w:ind w:left="540" w:hanging="0"/>
-        <w:rPr/>
-      </w:pPr>
-      <w:r>
-        <w:rPr/>
-      </w:r>
-    </w:p>
-    <w:p>
-      <w:pPr>
-        <w:pStyle w:val="Heading1"/>
-        <w:numPr>
-          <w:ilvl w:val="0"/>
-          <w:numId w:val="2"/>
-        </w:numPr>
-        <w:spacing w:lineRule="auto" w:line="360"/>
-        <w:rPr/>
-      </w:pPr>
-      <w:bookmarkStart w:id="17" w:name="_Toc126197771"/>
-      <w:r>
-        <w:rPr/>
-        <w:t>Functional Requirements</w:t>
-      </w:r>
-      <w:bookmarkEnd w:id="17"/>
-    </w:p>
-    <w:p>
-      <w:pPr>
-        <w:pStyle w:val="Normal"/>
-        <w:spacing w:lineRule="auto" w:line="360"/>
-        <w:rPr/>
-      </w:pPr>
-      <w:r>
-        <w:rPr/>
-        <w:t>[Statements of services the system should provide, how the system should react to particular inputs and how the system should behave in particular situations.]</w:t>
-      </w:r>
-    </w:p>
-    <w:p>
-      <w:pPr>
-        <w:pStyle w:val="Heading2"/>
-        <w:numPr>
-          <w:ilvl w:val="1"/>
-          <w:numId w:val="2"/>
-        </w:numPr>
-        <w:spacing w:lineRule="auto" w:line="360"/>
-        <w:rPr/>
-      </w:pPr>
-      <w:bookmarkStart w:id="18" w:name="_Toc126197772"/>
+      <w:bookmarkStart w:id="16" w:name="_Toc126197772"/>
       <w:r>
         <w:rPr/>
         <w:t>Primary</w:t>
       </w:r>
-      <w:bookmarkEnd w:id="18"/>
-    </w:p>
-    <w:p>
-      <w:pPr>
-        <w:pStyle w:val="Normal"/>
-        <w:spacing w:lineRule="auto" w:line="360"/>
-        <w:rPr/>
-      </w:pPr>
-      <w:r>
-        <w:rPr/>
-        <w:t>[All the requirements within the system or sub-system in order to determine the output that the software is expected to give in relation to the given input. These consist of the design requirements, graphics requirements, operating system requirements and constraints if any.]</w:t>
-      </w:r>
-    </w:p>
-    <w:p>
-      <w:pPr>
-        <w:pStyle w:val="Normal"/>
-        <w:spacing w:lineRule="auto" w:line="360"/>
-        <w:rPr/>
-      </w:pPr>
-      <w:r>
-        <w:rPr/>
-      </w:r>
+      <w:bookmarkEnd w:id="16"/>
     </w:p>
     <w:p>
       <w:pPr>
@@ -6447,7 +6342,6 @@
         <w:spacing w:lineRule="auto" w:line="360"/>
         <w:rPr/>
       </w:pPr>
-      <w:bookmarkStart w:id="19" w:name="_Toc126197773"/>
       <w:r>
         <w:rPr>
           <w:color w:val="1F497D" w:themeColor="text2"/>
@@ -6567,30 +6461,12 @@
         <w:spacing w:lineRule="auto" w:line="360"/>
         <w:rPr/>
       </w:pPr>
-      <w:bookmarkStart w:id="20" w:name="_Toc126197773"/>
+      <w:bookmarkStart w:id="17" w:name="_Toc126197773"/>
       <w:r>
         <w:rPr/>
         <w:t>Secondary</w:t>
       </w:r>
-      <w:bookmarkEnd w:id="20"/>
-    </w:p>
-    <w:p>
-      <w:pPr>
-        <w:pStyle w:val="Normal"/>
-        <w:spacing w:lineRule="auto" w:line="360"/>
-        <w:ind w:left="180" w:hanging="0"/>
-        <w:rPr/>
-      </w:pPr>
-      <w:r>
-        <w:rPr/>
-        <w:t>[</w:t>
-      </w:r>
-      <w:r>
-        <w:rPr>
-          <w:lang w:val="en-IN"/>
-        </w:rPr>
-        <w:t>Some functions that are used to support the primary requirements.]</w:t>
-      </w:r>
+      <w:bookmarkEnd w:id="17"/>
     </w:p>
     <w:p>
       <w:pPr>
@@ -6602,7 +6478,6 @@
         <w:spacing w:lineRule="auto" w:line="360"/>
         <w:rPr/>
       </w:pPr>
-      <w:bookmarkStart w:id="21" w:name="_Toc126197774"/>
       <w:r>
         <w:rPr>
           <w:color w:val="1F497D" w:themeColor="text2"/>
@@ -6705,12 +6580,12 @@
         <w:spacing w:lineRule="auto" w:line="360"/>
         <w:rPr/>
       </w:pPr>
-      <w:bookmarkStart w:id="22" w:name="_Toc126197774"/>
+      <w:bookmarkStart w:id="18" w:name="_Toc126197774"/>
       <w:r>
         <w:rPr/>
         <w:t>Technical Requirements</w:t>
       </w:r>
-      <w:bookmarkEnd w:id="22"/>
+      <w:bookmarkEnd w:id="18"/>
     </w:p>
     <w:p>
       <w:pPr>
@@ -6739,12 +6614,12 @@
           <w:szCs w:val="26"/>
         </w:rPr>
       </w:r>
-      <w:bookmarkStart w:id="23" w:name="_Toc126197775"/>
-      <w:bookmarkStart w:id="24" w:name="_Toc126197712"/>
-      <w:bookmarkStart w:id="25" w:name="_Toc126197775"/>
-      <w:bookmarkStart w:id="26" w:name="_Toc126197712"/>
-      <w:bookmarkEnd w:id="25"/>
-      <w:bookmarkEnd w:id="26"/>
+      <w:bookmarkStart w:id="19" w:name="_Toc126197712"/>
+      <w:bookmarkStart w:id="20" w:name="_Toc126197775"/>
+      <w:bookmarkStart w:id="21" w:name="_Toc126197712"/>
+      <w:bookmarkStart w:id="22" w:name="_Toc126197775"/>
+      <w:bookmarkEnd w:id="21"/>
+      <w:bookmarkEnd w:id="22"/>
     </w:p>
     <w:p>
       <w:pPr>
@@ -6773,12 +6648,12 @@
           <w:szCs w:val="26"/>
         </w:rPr>
       </w:r>
-      <w:bookmarkStart w:id="27" w:name="_Toc126197776"/>
-      <w:bookmarkStart w:id="28" w:name="_Toc126197713"/>
-      <w:bookmarkStart w:id="29" w:name="_Toc126197776"/>
-      <w:bookmarkStart w:id="30" w:name="_Toc126197713"/>
-      <w:bookmarkEnd w:id="29"/>
-      <w:bookmarkEnd w:id="30"/>
+      <w:bookmarkStart w:id="23" w:name="_Toc126197713"/>
+      <w:bookmarkStart w:id="24" w:name="_Toc126197776"/>
+      <w:bookmarkStart w:id="25" w:name="_Toc126197713"/>
+      <w:bookmarkStart w:id="26" w:name="_Toc126197776"/>
+      <w:bookmarkEnd w:id="25"/>
+      <w:bookmarkEnd w:id="26"/>
     </w:p>
     <w:p>
       <w:pPr>
@@ -6807,12 +6682,12 @@
           <w:szCs w:val="26"/>
         </w:rPr>
       </w:r>
-      <w:bookmarkStart w:id="31" w:name="_Toc126197777"/>
-      <w:bookmarkStart w:id="32" w:name="_Toc126197714"/>
-      <w:bookmarkStart w:id="33" w:name="_Toc126197777"/>
-      <w:bookmarkStart w:id="34" w:name="_Toc126197714"/>
-      <w:bookmarkEnd w:id="33"/>
-      <w:bookmarkEnd w:id="34"/>
+      <w:bookmarkStart w:id="27" w:name="_Toc126197714"/>
+      <w:bookmarkStart w:id="28" w:name="_Toc126197777"/>
+      <w:bookmarkStart w:id="29" w:name="_Toc126197714"/>
+      <w:bookmarkStart w:id="30" w:name="_Toc126197777"/>
+      <w:bookmarkEnd w:id="29"/>
+      <w:bookmarkEnd w:id="30"/>
     </w:p>
     <w:p>
       <w:pPr>
@@ -6841,52 +6716,190 @@
           <w:szCs w:val="26"/>
         </w:rPr>
       </w:r>
-      <w:bookmarkStart w:id="35" w:name="_Toc126197778"/>
-      <w:bookmarkStart w:id="36" w:name="_Toc126197715"/>
-      <w:bookmarkStart w:id="37" w:name="_Toc126197778"/>
-      <w:bookmarkStart w:id="38" w:name="_Toc126197715"/>
+      <w:bookmarkStart w:id="31" w:name="_Toc126197715"/>
+      <w:bookmarkStart w:id="32" w:name="_Toc126197778"/>
+      <w:bookmarkStart w:id="33" w:name="_Toc126197715"/>
+      <w:bookmarkStart w:id="34" w:name="_Toc126197778"/>
+      <w:bookmarkEnd w:id="33"/>
+      <w:bookmarkEnd w:id="34"/>
+    </w:p>
+    <w:p>
+      <w:pPr>
+        <w:pStyle w:val="Heading2"/>
+        <w:numPr>
+          <w:ilvl w:val="1"/>
+          <w:numId w:val="15"/>
+        </w:numPr>
+        <w:spacing w:lineRule="auto" w:line="360"/>
+        <w:rPr/>
+      </w:pPr>
+      <w:bookmarkStart w:id="35" w:name="_Toc126197779"/>
+      <w:r>
+        <w:rPr/>
+        <w:t>Operating System and Compatibility</w:t>
+      </w:r>
+      <w:bookmarkEnd w:id="35"/>
+    </w:p>
+    <w:p>
+      <w:pPr>
+        <w:pStyle w:val="Normal"/>
+        <w:spacing w:lineRule="auto" w:line="360"/>
+        <w:rPr/>
+      </w:pPr>
+      <w:r>
+        <w:rPr>
+          <w:color w:val="1F497D" w:themeColor="text2"/>
+        </w:rPr>
+        <w:t>The operating system and compatibility requirements for the "Progress" platform must support a wide range of devices and browsers to ensure maximum accessibility and usability for all users. The platform must be compatible with popular web browsers such as Google Chrome, Mozilla Firefox, Safari, and Microsoft Edge on desktops, laptops, and mobile devices.</w:t>
+      </w:r>
+    </w:p>
+    <w:p>
+      <w:pPr>
+        <w:pStyle w:val="Normal"/>
+        <w:spacing w:lineRule="auto" w:line="360"/>
+        <w:rPr>
+          <w:color w:val="1F497D" w:themeColor="text2"/>
+        </w:rPr>
+      </w:pPr>
+      <w:r>
+        <w:rPr>
+          <w:color w:val="1F497D" w:themeColor="text2"/>
+        </w:rPr>
+      </w:r>
+    </w:p>
+    <w:p>
+      <w:pPr>
+        <w:pStyle w:val="Heading2"/>
+        <w:numPr>
+          <w:ilvl w:val="1"/>
+          <w:numId w:val="2"/>
+        </w:numPr>
+        <w:spacing w:lineRule="auto" w:line="360"/>
+        <w:rPr/>
+      </w:pPr>
+      <w:bookmarkStart w:id="36" w:name="_Toc126197780"/>
+      <w:r>
+        <w:rPr/>
+        <w:t>Interface Requirements</w:t>
+      </w:r>
+      <w:bookmarkEnd w:id="36"/>
+    </w:p>
+    <w:p>
+      <w:pPr>
+        <w:pStyle w:val="Heading3"/>
+        <w:numPr>
+          <w:ilvl w:val="2"/>
+          <w:numId w:val="2"/>
+        </w:numPr>
+        <w:spacing w:lineRule="auto" w:line="360"/>
+        <w:rPr/>
+      </w:pPr>
+      <w:bookmarkStart w:id="37" w:name="_Toc126197781"/>
+      <w:r>
+        <w:rPr/>
+        <w:t>User Interfaces</w:t>
+      </w:r>
       <w:bookmarkEnd w:id="37"/>
+    </w:p>
+    <w:p>
+      <w:pPr>
+        <w:pStyle w:val="ListParagraph"/>
+        <w:spacing w:lineRule="auto" w:line="360"/>
+        <w:ind w:left="1440" w:hanging="0"/>
+        <w:rPr/>
+      </w:pPr>
+      <w:r>
+        <w:rPr>
+          <w:color w:val="1F497D" w:themeColor="text2"/>
+        </w:rPr>
+        <w:t xml:space="preserve">The UI should be intuitive, accessible, and visually appealing. It should have a simple layout, clear navigation, and fast loading times. The platform should encourage social interaction, allowing users to create and share workout plans, training tips, and fitness challenges. It should be customizable, allowing users to track their progress and set fitness goals. </w:t>
+      </w:r>
+    </w:p>
+    <w:p>
+      <w:pPr>
+        <w:pStyle w:val="Normal"/>
+        <w:spacing w:lineRule="auto" w:line="360"/>
+        <w:rPr/>
+      </w:pPr>
+      <w:r>
+        <w:rPr/>
+      </w:r>
+    </w:p>
+    <w:p>
+      <w:pPr>
+        <w:pStyle w:val="Heading3"/>
+        <w:numPr>
+          <w:ilvl w:val="2"/>
+          <w:numId w:val="2"/>
+        </w:numPr>
+        <w:spacing w:lineRule="auto" w:line="360"/>
+        <w:rPr/>
+      </w:pPr>
+      <w:bookmarkStart w:id="38" w:name="_Toc126197782"/>
+      <w:r>
+        <w:rPr/>
+        <w:t>Hardware Interfaces</w:t>
+      </w:r>
       <w:bookmarkEnd w:id="38"/>
     </w:p>
     <w:p>
       <w:pPr>
-        <w:pStyle w:val="Heading2"/>
-        <w:numPr>
-          <w:ilvl w:val="1"/>
-          <w:numId w:val="14"/>
-        </w:numPr>
-        <w:spacing w:lineRule="auto" w:line="360"/>
-        <w:rPr/>
-      </w:pPr>
-      <w:bookmarkStart w:id="39" w:name="_Toc126197779"/>
-      <w:r>
-        <w:rPr/>
-        <w:t>Operating System and Compatibility</w:t>
+        <w:pStyle w:val="Normal"/>
+        <w:spacing w:lineRule="auto" w:line="360"/>
+        <w:ind w:left="1440" w:hanging="0"/>
+        <w:rPr/>
+      </w:pPr>
+      <w:r>
+        <w:rPr>
+          <w:color w:val="1F497D" w:themeColor="text2"/>
+        </w:rPr>
+        <w:t xml:space="preserve">The "Progress" platform does not require any specific hardware interface. As a web-based platform, it can be accessed through any device with an internet connection and a web browser. However, to fully utilize the platform's features, it is recommended that users have access to a device with a stable internet connection, a display with high resolution, and sufficient processing power to ensure a smooth user experience. </w:t>
+      </w:r>
+    </w:p>
+    <w:p>
+      <w:pPr>
+        <w:pStyle w:val="Normal"/>
+        <w:spacing w:lineRule="auto" w:line="360"/>
+        <w:ind w:left="1440" w:hanging="0"/>
+        <w:rPr/>
+      </w:pPr>
+      <w:r>
+        <w:rPr/>
+      </w:r>
+    </w:p>
+    <w:p>
+      <w:pPr>
+        <w:pStyle w:val="Heading3"/>
+        <w:numPr>
+          <w:ilvl w:val="2"/>
+          <w:numId w:val="2"/>
+        </w:numPr>
+        <w:spacing w:lineRule="auto" w:line="360"/>
+        <w:rPr/>
+      </w:pPr>
+      <w:bookmarkStart w:id="39" w:name="_Toc126197783"/>
+      <w:r>
+        <w:rPr/>
+        <w:t>Communications Interfaces</w:t>
       </w:r>
       <w:bookmarkEnd w:id="39"/>
-    </w:p>
-    <w:p>
-      <w:pPr>
-        <w:pStyle w:val="Normal"/>
-        <w:spacing w:lineRule="auto" w:line="360"/>
-        <w:rPr/>
-      </w:pPr>
-      <w:r>
-        <w:rPr/>
-        <w:t>[The environments that will be needed to operate the system]</w:t>
-      </w:r>
-    </w:p>
-    <w:p>
-      <w:pPr>
-        <w:pStyle w:val="Normal"/>
-        <w:spacing w:lineRule="auto" w:line="360"/>
+      <w:r>
+        <w:rPr/>
+        <w:t xml:space="preserve"> </w:t>
+      </w:r>
+    </w:p>
+    <w:p>
+      <w:pPr>
+        <w:pStyle w:val="ListParagraph"/>
+        <w:spacing w:lineRule="auto" w:line="360"/>
+        <w:ind w:left="1260" w:hanging="0"/>
         <w:rPr/>
       </w:pPr>
       <w:r>
         <w:rPr>
           <w:color w:val="1F497D" w:themeColor="text2"/>
         </w:rPr>
-        <w:t>The operating system and compatibility requirements for the "Progress" platform must support a wide range of devices and browsers to ensure maximum accessibility and usability for all users. The platform must be compatible with popular web browsers such as Google Chrome, Mozilla Firefox, Safari, and Microsoft Edge on desktops, laptops, and mobile devices.</w:t>
+        <w:t>The communication standards to be utilized by the "Progress" platform include HTTPS for secure data transmission, OAuth 2.0 for user authentication, and REST API for interaction between the front-end and back-end components of the platform. Additionally, the messaging system should be designed to handle large amounts of data and support multimedia content such as images, videos, and audio files. Overall, the communication standards should be robust, reliable, and secure to provide a seamless and safe user experience.</w:t>
       </w:r>
     </w:p>
     <w:p>
@@ -6905,178 +6918,28 @@
     </w:p>
     <w:p>
       <w:pPr>
-        <w:pStyle w:val="Heading2"/>
-        <w:numPr>
-          <w:ilvl w:val="1"/>
-          <w:numId w:val="2"/>
-        </w:numPr>
-        <w:spacing w:lineRule="auto" w:line="360"/>
-        <w:rPr/>
-      </w:pPr>
-      <w:bookmarkStart w:id="40" w:name="_Toc126197780"/>
-      <w:r>
-        <w:rPr/>
-        <w:t>Interface Requirements</w:t>
+        <w:pStyle w:val="Heading3"/>
+        <w:numPr>
+          <w:ilvl w:val="2"/>
+          <w:numId w:val="2"/>
+        </w:numPr>
+        <w:spacing w:lineRule="auto" w:line="360"/>
+        <w:rPr/>
+      </w:pPr>
+      <w:bookmarkStart w:id="40" w:name="_Toc126197784"/>
+      <w:r>
+        <w:rPr/>
+        <w:t>Software Interfaces</w:t>
       </w:r>
       <w:bookmarkEnd w:id="40"/>
     </w:p>
     <w:p>
       <w:pPr>
-        <w:pStyle w:val="Heading3"/>
-        <w:numPr>
-          <w:ilvl w:val="2"/>
-          <w:numId w:val="2"/>
-        </w:numPr>
-        <w:spacing w:lineRule="auto" w:line="360"/>
-        <w:rPr/>
-      </w:pPr>
-      <w:bookmarkStart w:id="41" w:name="_Toc126197781"/>
-      <w:r>
-        <w:rPr/>
-        <w:t>User Interfaces</w:t>
-      </w:r>
-      <w:bookmarkEnd w:id="41"/>
-    </w:p>
-    <w:p>
-      <w:pPr>
-        <w:pStyle w:val="ListParagraph"/>
-        <w:spacing w:lineRule="auto" w:line="360"/>
-        <w:ind w:left="1440" w:hanging="0"/>
-        <w:rPr/>
-      </w:pPr>
-      <w:r>
-        <w:rPr>
-          <w:color w:val="1F497D" w:themeColor="text2"/>
-        </w:rPr>
-        <w:t xml:space="preserve">The UI should be intuitive, accessible, and visually appealing. It should have a simple layout, clear navigation, and fast loading times. The platform should encourage social interaction, allowing users to create and share workout plans, training tips, and fitness challenges. It should be customizable, allowing users to track their progress and set fitness goals. </w:t>
-      </w:r>
-    </w:p>
-    <w:p>
-      <w:pPr>
-        <w:pStyle w:val="Normal"/>
-        <w:spacing w:lineRule="auto" w:line="360"/>
-        <w:rPr/>
-      </w:pPr>
-      <w:r>
-        <w:rPr/>
-      </w:r>
-    </w:p>
-    <w:p>
-      <w:pPr>
-        <w:pStyle w:val="Heading3"/>
-        <w:numPr>
-          <w:ilvl w:val="2"/>
-          <w:numId w:val="2"/>
-        </w:numPr>
-        <w:spacing w:lineRule="auto" w:line="360"/>
-        <w:rPr/>
-      </w:pPr>
-      <w:bookmarkStart w:id="42" w:name="_Toc126197782"/>
-      <w:r>
-        <w:rPr/>
-        <w:t>Hardware Interfaces</w:t>
-      </w:r>
-      <w:bookmarkEnd w:id="42"/>
-    </w:p>
-    <w:p>
-      <w:pPr>
-        <w:pStyle w:val="Normal"/>
-        <w:spacing w:lineRule="auto" w:line="360"/>
-        <w:ind w:left="1440" w:hanging="0"/>
-        <w:rPr/>
-      </w:pPr>
-      <w:r>
-        <w:rPr>
-          <w:color w:val="1F497D" w:themeColor="text2"/>
-        </w:rPr>
-        <w:t xml:space="preserve">The "Progress" platform does not require any specific hardware interface. As a web-based platform, it can be accessed through any device with an internet connection and a web browser. However, to fully utilize the platform's features, it is recommended that users have access to a device with a stable internet connection, a display with high resolution, and sufficient processing power to ensure a smooth user experience. </w:t>
-      </w:r>
-    </w:p>
-    <w:p>
-      <w:pPr>
-        <w:pStyle w:val="Normal"/>
-        <w:spacing w:lineRule="auto" w:line="360"/>
-        <w:ind w:left="1440" w:hanging="0"/>
-        <w:rPr/>
-      </w:pPr>
-      <w:r>
-        <w:rPr/>
-      </w:r>
-    </w:p>
-    <w:p>
-      <w:pPr>
-        <w:pStyle w:val="Heading3"/>
-        <w:numPr>
-          <w:ilvl w:val="2"/>
-          <w:numId w:val="2"/>
-        </w:numPr>
-        <w:spacing w:lineRule="auto" w:line="360"/>
-        <w:rPr/>
-      </w:pPr>
-      <w:bookmarkStart w:id="43" w:name="_Toc126197783"/>
-      <w:r>
-        <w:rPr/>
-        <w:t>Communications Interfaces</w:t>
-      </w:r>
-      <w:bookmarkEnd w:id="43"/>
-      <w:r>
-        <w:rPr/>
-        <w:t xml:space="preserve"> </w:t>
-      </w:r>
-    </w:p>
-    <w:p>
-      <w:pPr>
-        <w:pStyle w:val="ListParagraph"/>
+        <w:pStyle w:val="Normal"/>
         <w:spacing w:lineRule="auto" w:line="360"/>
         <w:ind w:left="1260" w:hanging="0"/>
         <w:rPr/>
       </w:pPr>
-      <w:r>
-        <w:rPr>
-          <w:color w:val="1F497D" w:themeColor="text2"/>
-        </w:rPr>
-        <w:t>The communication standards to be utilized by the "Progress" platform include HTTPS for secure data transmission, OAuth 2.0 for user authentication, and REST API for interaction between the front-end and back-end components of the platform. Additionally, the messaging system should be designed to handle large amounts of data and support multimedia content such as images, videos, and audio files. Overall, the communication standards should be robust, reliable, and secure to provide a seamless and safe user experience.</w:t>
-      </w:r>
-    </w:p>
-    <w:p>
-      <w:pPr>
-        <w:pStyle w:val="Normal"/>
-        <w:spacing w:lineRule="auto" w:line="360"/>
-        <w:rPr>
-          <w:color w:val="1F497D" w:themeColor="text2"/>
-        </w:rPr>
-      </w:pPr>
-      <w:r>
-        <w:rPr>
-          <w:color w:val="1F497D" w:themeColor="text2"/>
-        </w:rPr>
-      </w:r>
-    </w:p>
-    <w:p>
-      <w:pPr>
-        <w:pStyle w:val="Heading3"/>
-        <w:numPr>
-          <w:ilvl w:val="2"/>
-          <w:numId w:val="2"/>
-        </w:numPr>
-        <w:spacing w:lineRule="auto" w:line="360"/>
-        <w:rPr/>
-      </w:pPr>
-      <w:bookmarkStart w:id="44" w:name="_Toc126197784"/>
-      <w:r>
-        <w:rPr/>
-        <w:t>Software Interfaces</w:t>
-      </w:r>
-      <w:bookmarkEnd w:id="44"/>
-    </w:p>
-    <w:p>
-      <w:pPr>
-        <w:pStyle w:val="Normal"/>
-        <w:spacing w:lineRule="auto" w:line="360"/>
-        <w:ind w:left="1260" w:hanging="0"/>
-        <w:rPr/>
-      </w:pPr>
-      <w:bookmarkStart w:id="45" w:name="_Toc126197785"/>
       <w:r>
         <w:rPr>
           <w:color w:val="1F497D" w:themeColor="text2"/>
@@ -7105,23 +6968,12 @@
         <w:spacing w:lineRule="auto" w:line="360"/>
         <w:rPr/>
       </w:pPr>
-      <w:bookmarkStart w:id="46" w:name="_Toc126197785"/>
+      <w:bookmarkStart w:id="41" w:name="_Toc126197785"/>
       <w:r>
         <w:rPr/>
         <w:t>Non-Functional Requirements</w:t>
       </w:r>
-      <w:bookmarkEnd w:id="46"/>
-    </w:p>
-    <w:p>
-      <w:pPr>
-        <w:pStyle w:val="Normal"/>
-        <w:spacing w:lineRule="auto" w:line="360"/>
-        <w:rPr/>
-      </w:pPr>
-      <w:r>
-        <w:rPr/>
-        <w:t>[Constraints on the services or functions offered by the system (e.g., timing constraints, constraints on the development process, standards, etc.). Often apply to the system as a whole rather than individual features or services.]</w:t>
-      </w:r>
+      <w:bookmarkEnd w:id="41"/>
     </w:p>
     <w:p>
       <w:pPr>
@@ -7133,26 +6985,15 @@
         <w:spacing w:lineRule="auto" w:line="360"/>
         <w:rPr/>
       </w:pPr>
-      <w:bookmarkStart w:id="47" w:name="_Toc126197786"/>
+      <w:bookmarkStart w:id="42" w:name="_Toc126197786"/>
       <w:r>
         <w:rPr/>
         <w:t>Performance Requirements</w:t>
       </w:r>
-      <w:bookmarkEnd w:id="47"/>
+      <w:bookmarkEnd w:id="42"/>
       <w:r>
         <w:rPr/>
         <w:t xml:space="preserve"> </w:t>
-      </w:r>
-    </w:p>
-    <w:p>
-      <w:pPr>
-        <w:pStyle w:val="Normal"/>
-        <w:spacing w:lineRule="auto" w:line="360"/>
-        <w:rPr/>
-      </w:pPr>
-      <w:r>
-        <w:rPr/>
-        <w:t xml:space="preserve">[The performance requirements need to be specified for all the functional requirements.] </w:t>
       </w:r>
     </w:p>
     <w:p>
@@ -7295,23 +7136,12 @@
         <w:spacing w:lineRule="auto" w:line="360"/>
         <w:rPr/>
       </w:pPr>
-      <w:bookmarkStart w:id="48" w:name="_Toc126197787"/>
+      <w:bookmarkStart w:id="43" w:name="_Toc126197787"/>
       <w:r>
         <w:rPr/>
         <w:t>Safety Requirements</w:t>
       </w:r>
-      <w:bookmarkEnd w:id="48"/>
-    </w:p>
-    <w:p>
-      <w:pPr>
-        <w:pStyle w:val="Normal"/>
-        <w:spacing w:lineRule="auto" w:line="360"/>
-        <w:rPr/>
-      </w:pPr>
-      <w:r>
-        <w:rPr/>
-        <w:t>[List out any safeguards that need to be incorporated as a measure against any possible harm the use of the software application may cause.]</w:t>
-      </w:r>
+      <w:bookmarkEnd w:id="43"/>
     </w:p>
     <w:p>
       <w:pPr>
@@ -7333,35 +7163,12 @@
         <w:spacing w:lineRule="auto" w:line="360"/>
         <w:rPr/>
       </w:pPr>
-      <w:bookmarkStart w:id="49" w:name="_Toc126197788"/>
+      <w:bookmarkStart w:id="44" w:name="_Toc126197788"/>
       <w:r>
         <w:rPr/>
         <w:t>Security Requirements</w:t>
       </w:r>
-      <w:bookmarkEnd w:id="49"/>
-    </w:p>
-    <w:p>
-      <w:pPr>
-        <w:pStyle w:val="Normal"/>
-        <w:spacing w:lineRule="auto" w:line="360"/>
-        <w:rPr/>
-      </w:pPr>
-      <w:r>
-        <w:rPr>
-          <w:bCs/>
-        </w:rPr>
-        <w:t>[Privacy and data</w:t>
-      </w:r>
-      <w:r>
-        <w:rPr/>
-        <w:t xml:space="preserve"> protection regulations that need to be adhered to while designing of the product</w:t>
-      </w:r>
-      <w:r>
-        <w:rPr>
-          <w:lang w:val="en-US"/>
-        </w:rPr>
-        <w:t xml:space="preserve">.] </w:t>
-      </w:r>
+      <w:bookmarkEnd w:id="44"/>
     </w:p>
     <w:p>
       <w:pPr>
@@ -7411,7 +7218,13 @@
         <w:rPr>
           <w:color w:val="1F497D" w:themeColor="text2"/>
         </w:rPr>
-        <w:t>The software only asks for the permissions that are required</w:t>
+        <w:t xml:space="preserve">The software only asks for the permissions that are </w:t>
+      </w:r>
+      <w:r>
+        <w:rPr>
+          <w:color w:val="2A6099"/>
+        </w:rPr>
+        <w:t>required</w:t>
       </w:r>
     </w:p>
     <w:p>
@@ -7424,23 +7237,12 @@
         <w:spacing w:lineRule="auto" w:line="360"/>
         <w:rPr/>
       </w:pPr>
-      <w:bookmarkStart w:id="50" w:name="_Toc126197789"/>
+      <w:bookmarkStart w:id="45" w:name="_Toc126197789"/>
       <w:r>
         <w:rPr/>
         <w:t>Software Quality Attributes</w:t>
       </w:r>
-      <w:bookmarkEnd w:id="50"/>
-    </w:p>
-    <w:p>
-      <w:pPr>
-        <w:pStyle w:val="Normal"/>
-        <w:spacing w:lineRule="auto" w:line="360"/>
-        <w:rPr/>
-      </w:pPr>
-      <w:r>
-        <w:rPr/>
-        <w:t>[Detailing on the additional qualities that need to be incorporated within the software like maintainability, adaptability, flexibility, usability, reliability, portability etc.]</w:t>
-      </w:r>
+      <w:bookmarkEnd w:id="45"/>
     </w:p>
     <w:p>
       <w:pPr>
@@ -7452,22 +7254,26 @@
         <w:spacing w:lineRule="auto" w:line="360"/>
         <w:rPr/>
       </w:pPr>
-      <w:bookmarkStart w:id="51" w:name="_Toc126197790"/>
+      <w:bookmarkStart w:id="46" w:name="_Toc126197790"/>
       <w:r>
         <w:rPr/>
         <w:t>Availability</w:t>
       </w:r>
-      <w:bookmarkEnd w:id="51"/>
+      <w:bookmarkEnd w:id="46"/>
     </w:p>
     <w:p>
       <w:pPr>
         <w:pStyle w:val="Normal"/>
         <w:spacing w:lineRule="auto" w:line="360"/>
         <w:ind w:left="360" w:firstLine="720"/>
-        <w:rPr/>
-      </w:pPr>
-      <w:r>
-        <w:rPr/>
+        <w:rPr>
+          <w:color w:val="2A6099"/>
+        </w:rPr>
+      </w:pPr>
+      <w:r>
+        <w:rPr>
+          <w:color w:val="2A6099"/>
+        </w:rPr>
         <w:t>The software needs to be able to cope and deal with any possible errors/ flaws that it may encounter, so therefore error catching will need to be implemented into relevant sections as to ensure that an error does not break the software. Additionally, sufficient testing will need to take place as to identify areas where errors occur to then correct these.</w:t>
       </w:r>
     </w:p>
@@ -7481,22 +7287,26 @@
         <w:spacing w:lineRule="auto" w:line="360"/>
         <w:rPr/>
       </w:pPr>
-      <w:bookmarkStart w:id="52" w:name="_Toc126197791"/>
+      <w:bookmarkStart w:id="47" w:name="_Toc126197791"/>
       <w:r>
         <w:rPr/>
         <w:t>Correctness</w:t>
       </w:r>
-      <w:bookmarkEnd w:id="52"/>
+      <w:bookmarkEnd w:id="47"/>
     </w:p>
     <w:p>
       <w:pPr>
         <w:pStyle w:val="Normal"/>
         <w:spacing w:lineRule="auto" w:line="360"/>
         <w:ind w:left="360" w:firstLine="720"/>
-        <w:rPr/>
-      </w:pPr>
-      <w:r>
-        <w:rPr/>
+        <w:rPr>
+          <w:color w:val="2A6099"/>
+        </w:rPr>
+      </w:pPr>
+      <w:r>
+        <w:rPr>
+          <w:color w:val="2A6099"/>
+        </w:rPr>
         <w:t>The software will need to perform the exact tasks/ processes that we have defined in this document.</w:t>
       </w:r>
     </w:p>
@@ -7510,22 +7320,26 @@
         <w:spacing w:lineRule="auto" w:line="360"/>
         <w:rPr/>
       </w:pPr>
-      <w:bookmarkStart w:id="53" w:name="_Toc126197792"/>
+      <w:bookmarkStart w:id="48" w:name="_Toc126197792"/>
       <w:r>
         <w:rPr/>
         <w:t>Maintainability</w:t>
       </w:r>
-      <w:bookmarkEnd w:id="53"/>
+      <w:bookmarkEnd w:id="48"/>
     </w:p>
     <w:p>
       <w:pPr>
         <w:pStyle w:val="Normal"/>
         <w:spacing w:lineRule="auto" w:line="360"/>
         <w:ind w:left="360" w:firstLine="720"/>
-        <w:rPr/>
-      </w:pPr>
-      <w:r>
-        <w:rPr/>
+        <w:rPr>
+          <w:color w:val="2A6099"/>
+        </w:rPr>
+      </w:pPr>
+      <w:r>
+        <w:rPr>
+          <w:color w:val="2A6099"/>
+        </w:rPr>
         <w:t xml:space="preserve">The software will need to be able to updated and improved as time progresses, once the software </w:t>
         <w:tab/>
         <w:t xml:space="preserve">is released then users may have ideas and suggestions to improve the product be this informing about bugs and problems or features that they want to have added to provide a better service. Therefore, the code of the software needs to be able to be added to easily in order for this to be a possibility. </w:t>
@@ -7541,212 +7355,225 @@
         <w:spacing w:lineRule="auto" w:line="360"/>
         <w:rPr/>
       </w:pPr>
-      <w:bookmarkStart w:id="54" w:name="_Toc126197793"/>
+      <w:bookmarkStart w:id="49" w:name="_Toc126197793"/>
       <w:r>
         <w:rPr/>
         <w:t>Re-usability</w:t>
       </w:r>
+      <w:bookmarkEnd w:id="49"/>
+    </w:p>
+    <w:p>
+      <w:pPr>
+        <w:pStyle w:val="Normal"/>
+        <w:widowControl/>
+        <w:suppressAutoHyphens w:val="true"/>
+        <w:bidi w:val="0"/>
+        <w:spacing w:lineRule="auto" w:line="360" w:before="0" w:after="0"/>
+        <w:ind w:left="360" w:right="0" w:hanging="0"/>
+        <w:jc w:val="left"/>
+        <w:rPr>
+          <w:color w:val="2A6099"/>
+        </w:rPr>
+      </w:pPr>
+      <w:r>
+        <w:rPr>
+          <w:color w:val="2A6099"/>
+        </w:rPr>
+        <w:tab/>
+        <w:t xml:space="preserve">Using code that is already available. Such as code libraries and APIs. Also by splitting the code created into different modules and sections as so that it can be used by multiple areas of the software, thus bringing down cost and time. </w:t>
+      </w:r>
+    </w:p>
+    <w:p>
+      <w:pPr>
+        <w:pStyle w:val="Heading3"/>
+        <w:numPr>
+          <w:ilvl w:val="2"/>
+          <w:numId w:val="2"/>
+        </w:numPr>
+        <w:spacing w:lineRule="auto" w:line="360"/>
+        <w:rPr/>
+      </w:pPr>
+      <w:bookmarkStart w:id="50" w:name="_Toc126197794"/>
+      <w:r>
+        <w:rPr/>
+        <w:t>Portability</w:t>
+      </w:r>
+      <w:bookmarkEnd w:id="50"/>
+    </w:p>
+    <w:p>
+      <w:pPr>
+        <w:pStyle w:val="Normal"/>
+        <w:spacing w:lineRule="auto" w:line="360"/>
+        <w:ind w:left="360" w:firstLine="720"/>
+        <w:rPr>
+          <w:color w:val="2A6099"/>
+        </w:rPr>
+      </w:pPr>
+      <w:r>
+        <w:rPr>
+          <w:color w:val="2A6099"/>
+        </w:rPr>
+        <w:t xml:space="preserve">The software will initially be created using a web platform and will be designed initially as a desktop product, the software will be responsive in order to fit to different sized screens in order to maximize the number of devices that it can be clearly viewed on. In the future in order to maximize portability the product will be adapted into a mobile application as this will allow for a larger number of users to use the platform. </w:t>
+      </w:r>
+    </w:p>
+    <w:p>
+      <w:pPr>
+        <w:pStyle w:val="Normal"/>
+        <w:spacing w:lineRule="auto" w:line="360"/>
+        <w:ind w:left="360" w:firstLine="720"/>
+        <w:rPr/>
+      </w:pPr>
+      <w:r>
+        <w:rPr/>
+      </w:r>
+    </w:p>
+    <w:p>
+      <w:pPr>
+        <w:pStyle w:val="Heading2"/>
+        <w:numPr>
+          <w:ilvl w:val="1"/>
+          <w:numId w:val="2"/>
+        </w:numPr>
+        <w:spacing w:lineRule="auto" w:line="360"/>
+        <w:rPr/>
+      </w:pPr>
+      <w:bookmarkStart w:id="51" w:name="_Toc126197795"/>
+      <w:r>
+        <w:rPr/>
+        <w:t>Process Requirements</w:t>
+      </w:r>
+      <w:bookmarkEnd w:id="51"/>
+    </w:p>
+    <w:p>
+      <w:pPr>
+        <w:pStyle w:val="Heading3"/>
+        <w:numPr>
+          <w:ilvl w:val="2"/>
+          <w:numId w:val="2"/>
+        </w:numPr>
+        <w:spacing w:lineRule="auto" w:line="360"/>
+        <w:rPr/>
+      </w:pPr>
+      <w:bookmarkStart w:id="52" w:name="_Toc126197796"/>
+      <w:r>
+        <w:rPr/>
+        <w:t>Development Process Used</w:t>
+      </w:r>
+      <w:bookmarkEnd w:id="52"/>
+    </w:p>
+    <w:p>
+      <w:pPr>
+        <w:pStyle w:val="Normal"/>
+        <w:spacing w:lineRule="auto" w:line="360"/>
+        <w:ind w:left="360" w:firstLine="720"/>
+        <w:rPr/>
+      </w:pPr>
+      <w:r>
+        <w:rPr/>
+        <w:t>[Software Process Model]</w:t>
+      </w:r>
+    </w:p>
+    <w:p>
+      <w:pPr>
+        <w:pStyle w:val="Normal"/>
+        <w:spacing w:lineRule="auto" w:line="360"/>
+        <w:rPr/>
+      </w:pPr>
+      <w:r>
+        <w:rPr/>
+      </w:r>
+    </w:p>
+    <w:p>
+      <w:pPr>
+        <w:pStyle w:val="Heading3"/>
+        <w:numPr>
+          <w:ilvl w:val="2"/>
+          <w:numId w:val="2"/>
+        </w:numPr>
+        <w:spacing w:lineRule="auto" w:line="360"/>
+        <w:rPr/>
+      </w:pPr>
+      <w:bookmarkStart w:id="53" w:name="_Toc126197797"/>
+      <w:r>
+        <w:rPr/>
+        <w:t>Time Constraints</w:t>
+      </w:r>
+      <w:bookmarkEnd w:id="53"/>
+    </w:p>
+    <w:p>
+      <w:pPr>
+        <w:pStyle w:val="Normal"/>
+        <w:spacing w:lineRule="auto" w:line="360"/>
+        <w:rPr/>
+      </w:pPr>
+      <w:r>
+        <w:rPr/>
+      </w:r>
+    </w:p>
+    <w:p>
+      <w:pPr>
+        <w:pStyle w:val="Normal"/>
+        <w:spacing w:lineRule="auto" w:line="360"/>
+        <w:ind w:left="1980" w:hanging="0"/>
+        <w:rPr/>
+      </w:pPr>
+      <w:r>
+        <w:rPr/>
+      </w:r>
+    </w:p>
+    <w:p>
+      <w:pPr>
+        <w:pStyle w:val="Heading3"/>
+        <w:numPr>
+          <w:ilvl w:val="2"/>
+          <w:numId w:val="2"/>
+        </w:numPr>
+        <w:spacing w:lineRule="auto" w:line="360"/>
+        <w:rPr/>
+      </w:pPr>
+      <w:bookmarkStart w:id="54" w:name="_Toc126197798"/>
+      <w:r>
+        <w:rPr/>
+        <w:t>Cost and Delivery Date</w:t>
+      </w:r>
       <w:bookmarkEnd w:id="54"/>
     </w:p>
     <w:p>
       <w:pPr>
         <w:pStyle w:val="Normal"/>
         <w:spacing w:lineRule="auto" w:line="360"/>
-        <w:ind w:left="1080" w:hanging="0"/>
-        <w:rPr/>
-      </w:pPr>
-      <w:r>
-        <w:rPr/>
-        <w:t xml:space="preserve">Using code that is already available. Such as code libraries and APIs. Also by splitting the code created into different modules and sections as so that it can be used by multiple areas of the software, thus bringing down cost and time. </w:t>
-      </w:r>
-    </w:p>
-    <w:p>
-      <w:pPr>
-        <w:pStyle w:val="Heading3"/>
-        <w:numPr>
-          <w:ilvl w:val="2"/>
-          <w:numId w:val="2"/>
-        </w:numPr>
-        <w:spacing w:lineRule="auto" w:line="360"/>
-        <w:rPr/>
-      </w:pPr>
-      <w:bookmarkStart w:id="55" w:name="_Toc126197794"/>
-      <w:r>
-        <w:rPr/>
-        <w:t>Portability</w:t>
+        <w:rPr/>
+      </w:pPr>
+      <w:r>
+        <w:rPr/>
+      </w:r>
+    </w:p>
+    <w:p>
+      <w:pPr>
+        <w:pStyle w:val="Normal"/>
+        <w:spacing w:lineRule="auto" w:line="360"/>
+        <w:rPr/>
+      </w:pPr>
+      <w:r>
+        <w:rPr/>
+      </w:r>
+    </w:p>
+    <w:p>
+      <w:pPr>
+        <w:pStyle w:val="Heading2"/>
+        <w:numPr>
+          <w:ilvl w:val="1"/>
+          <w:numId w:val="2"/>
+        </w:numPr>
+        <w:spacing w:lineRule="auto" w:line="360"/>
+        <w:rPr/>
+      </w:pPr>
+      <w:bookmarkStart w:id="55" w:name="_Toc126197799"/>
+      <w:r>
+        <w:rPr/>
+        <w:t>Other Requirements</w:t>
       </w:r>
       <w:bookmarkEnd w:id="55"/>
-    </w:p>
-    <w:p>
-      <w:pPr>
-        <w:pStyle w:val="Normal"/>
-        <w:spacing w:lineRule="auto" w:line="360"/>
-        <w:ind w:left="360" w:firstLine="720"/>
-        <w:rPr/>
-      </w:pPr>
-      <w:r>
-        <w:rPr/>
-        <w:t xml:space="preserve">The software will initially be created using a web platform and will be designed initially as a desktop product, the software will be responsive in order to fit to different sized screens in order to maximize the number of devices that it can be clearly viewed on. In the future in order to maximize portability the product will be adapted into a mobile application as this will allow for a larger number of users to use the platform. </w:t>
-      </w:r>
-    </w:p>
-    <w:p>
-      <w:pPr>
-        <w:pStyle w:val="Normal"/>
-        <w:spacing w:lineRule="auto" w:line="360"/>
-        <w:ind w:left="360" w:firstLine="720"/>
-        <w:rPr/>
-      </w:pPr>
-      <w:r>
-        <w:rPr/>
-      </w:r>
-    </w:p>
-    <w:p>
-      <w:pPr>
-        <w:pStyle w:val="Heading2"/>
-        <w:numPr>
-          <w:ilvl w:val="1"/>
-          <w:numId w:val="2"/>
-        </w:numPr>
-        <w:spacing w:lineRule="auto" w:line="360"/>
-        <w:rPr/>
-      </w:pPr>
-      <w:bookmarkStart w:id="56" w:name="_Toc126197795"/>
-      <w:r>
-        <w:rPr/>
-        <w:t>Process Requirements</w:t>
-      </w:r>
-      <w:bookmarkEnd w:id="56"/>
-    </w:p>
-    <w:p>
-      <w:pPr>
-        <w:pStyle w:val="Heading3"/>
-        <w:numPr>
-          <w:ilvl w:val="2"/>
-          <w:numId w:val="2"/>
-        </w:numPr>
-        <w:spacing w:lineRule="auto" w:line="360"/>
-        <w:rPr/>
-      </w:pPr>
-      <w:bookmarkStart w:id="57" w:name="_Toc126197796"/>
-      <w:r>
-        <w:rPr/>
-        <w:t>Development Process Used</w:t>
-      </w:r>
-      <w:bookmarkEnd w:id="57"/>
-    </w:p>
-    <w:p>
-      <w:pPr>
-        <w:pStyle w:val="Normal"/>
-        <w:spacing w:lineRule="auto" w:line="360"/>
-        <w:ind w:left="360" w:firstLine="720"/>
-        <w:rPr/>
-      </w:pPr>
-      <w:r>
-        <w:rPr/>
-        <w:t>[Software Process Model]</w:t>
-      </w:r>
-    </w:p>
-    <w:p>
-      <w:pPr>
-        <w:pStyle w:val="Normal"/>
-        <w:spacing w:lineRule="auto" w:line="360"/>
-        <w:rPr/>
-      </w:pPr>
-      <w:r>
-        <w:rPr/>
-      </w:r>
-    </w:p>
-    <w:p>
-      <w:pPr>
-        <w:pStyle w:val="Heading3"/>
-        <w:numPr>
-          <w:ilvl w:val="2"/>
-          <w:numId w:val="2"/>
-        </w:numPr>
-        <w:spacing w:lineRule="auto" w:line="360"/>
-        <w:rPr/>
-      </w:pPr>
-      <w:bookmarkStart w:id="58" w:name="_Toc126197797"/>
-      <w:r>
-        <w:rPr/>
-        <w:t>Time Constraints</w:t>
-      </w:r>
-      <w:bookmarkEnd w:id="58"/>
-    </w:p>
-    <w:p>
-      <w:pPr>
-        <w:pStyle w:val="Normal"/>
-        <w:spacing w:lineRule="auto" w:line="360"/>
-        <w:rPr/>
-      </w:pPr>
-      <w:r>
-        <w:rPr/>
-      </w:r>
-    </w:p>
-    <w:p>
-      <w:pPr>
-        <w:pStyle w:val="Normal"/>
-        <w:spacing w:lineRule="auto" w:line="360"/>
-        <w:ind w:left="1980" w:hanging="0"/>
-        <w:rPr/>
-      </w:pPr>
-      <w:r>
-        <w:rPr/>
-      </w:r>
-    </w:p>
-    <w:p>
-      <w:pPr>
-        <w:pStyle w:val="Heading3"/>
-        <w:numPr>
-          <w:ilvl w:val="2"/>
-          <w:numId w:val="2"/>
-        </w:numPr>
-        <w:spacing w:lineRule="auto" w:line="360"/>
-        <w:rPr/>
-      </w:pPr>
-      <w:bookmarkStart w:id="59" w:name="_Toc126197798"/>
-      <w:r>
-        <w:rPr/>
-        <w:t>Cost and Delivery Date</w:t>
-      </w:r>
-      <w:bookmarkEnd w:id="59"/>
-    </w:p>
-    <w:p>
-      <w:pPr>
-        <w:pStyle w:val="Normal"/>
-        <w:spacing w:lineRule="auto" w:line="360"/>
-        <w:rPr/>
-      </w:pPr>
-      <w:r>
-        <w:rPr/>
-      </w:r>
-    </w:p>
-    <w:p>
-      <w:pPr>
-        <w:pStyle w:val="Normal"/>
-        <w:spacing w:lineRule="auto" w:line="360"/>
-        <w:rPr/>
-      </w:pPr>
-      <w:r>
-        <w:rPr/>
-      </w:r>
-    </w:p>
-    <w:p>
-      <w:pPr>
-        <w:pStyle w:val="Heading2"/>
-        <w:numPr>
-          <w:ilvl w:val="1"/>
-          <w:numId w:val="2"/>
-        </w:numPr>
-        <w:spacing w:lineRule="auto" w:line="360"/>
-        <w:rPr/>
-      </w:pPr>
-      <w:bookmarkStart w:id="60" w:name="_Toc126197799"/>
-      <w:r>
-        <w:rPr/>
-        <w:t>Other Requirements</w:t>
-      </w:r>
-      <w:bookmarkEnd w:id="60"/>
     </w:p>
     <w:p>
       <w:pPr>
@@ -7822,12 +7649,12 @@
         <w:spacing w:lineRule="auto" w:line="360"/>
         <w:rPr/>
       </w:pPr>
-      <w:bookmarkStart w:id="61" w:name="_Toc126197800"/>
+      <w:bookmarkStart w:id="56" w:name="_Toc126197800"/>
       <w:r>
         <w:rPr/>
         <w:t>Use-Case Model Diagram</w:t>
       </w:r>
-      <w:bookmarkEnd w:id="61"/>
+      <w:bookmarkEnd w:id="56"/>
     </w:p>
     <w:p>
       <w:pPr>
@@ -7851,11 +7678,11 @@
             <wp:effectExtent l="0" t="0" r="0" b="0"/>
             <wp:wrapTight wrapText="bothSides">
               <wp:wrapPolygon edited="0">
-                <wp:start x="-28" y="0"/>
-                <wp:lineTo x="-28" y="21452"/>
-                <wp:lineTo x="21554" y="21452"/>
-                <wp:lineTo x="21554" y="0"/>
-                <wp:lineTo x="-28" y="0"/>
+                <wp:start x="-44" y="0"/>
+                <wp:lineTo x="-44" y="21428"/>
+                <wp:lineTo x="21531" y="21428"/>
+                <wp:lineTo x="21531" y="0"/>
+                <wp:lineTo x="-44" y="0"/>
               </wp:wrapPolygon>
             </wp:wrapTight>
             <wp:docPr id="1" name="Image1" descr=""/>
@@ -8133,14 +7960,14 @@
         <w:spacing w:lineRule="auto" w:line="360"/>
         <w:rPr/>
       </w:pPr>
-      <w:bookmarkStart w:id="62" w:name="_Toc126197801"/>
+      <w:bookmarkStart w:id="57" w:name="_Toc126197801"/>
       <w:r>
         <w:rPr/>
         <w:t>Use-Case Model Descriptions</w:t>
       </w:r>
-      <w:bookmarkStart w:id="63" w:name="_Hlk126196810"/>
-      <w:bookmarkStart w:id="64" w:name="_Toc126197802"/>
-      <w:bookmarkEnd w:id="62"/>
+      <w:bookmarkStart w:id="58" w:name="_Toc126197802"/>
+      <w:bookmarkStart w:id="59" w:name="_Hlk126196810"/>
+      <w:bookmarkEnd w:id="57"/>
     </w:p>
     <w:p>
       <w:pPr>
@@ -8156,9 +7983,9 @@
         <w:rPr/>
         <w:t xml:space="preserve">Actor: </w:t>
       </w:r>
-      <w:bookmarkStart w:id="65" w:name="_Hlk126196763"/>
-      <w:bookmarkEnd w:id="63"/>
-      <w:bookmarkEnd w:id="64"/>
+      <w:bookmarkStart w:id="60" w:name="_Hlk126196763"/>
+      <w:bookmarkEnd w:id="58"/>
+      <w:bookmarkEnd w:id="59"/>
       <w:r>
         <w:rPr>
           <w:bCs/>
@@ -8167,22 +7994,14 @@
         </w:rPr>
         <w:t>Beginner user</w:t>
       </w:r>
-      <w:bookmarkEnd w:id="65"/>
+      <w:bookmarkEnd w:id="60"/>
       <w:r>
         <w:rPr>
           <w:bCs/>
           <w:color w:val="000000"/>
           <w:lang w:val="en-GB"/>
         </w:rPr>
-        <w:t xml:space="preserve"> </w:t>
-      </w:r>
-      <w:r>
-        <w:rPr>
-          <w:bCs/>
-          <w:color w:val="000000"/>
-          <w:lang w:val="en-GB"/>
-        </w:rPr>
-        <w:t>(Devin Holcomb)</w:t>
+        <w:t xml:space="preserve"> (Devin Holcomb)</w:t>
       </w:r>
     </w:p>
     <w:p>
@@ -8340,19 +8159,15 @@
         <w:spacing w:lineRule="auto" w:line="360"/>
         <w:rPr/>
       </w:pPr>
-      <w:bookmarkStart w:id="66" w:name="_Toc126197803"/>
+      <w:bookmarkStart w:id="61" w:name="_Toc126197803"/>
       <w:r>
         <w:rPr/>
         <w:t xml:space="preserve">Actor: </w:t>
       </w:r>
-      <w:bookmarkEnd w:id="66"/>
-      <w:r>
-        <w:rPr/>
-        <w:t xml:space="preserve">Intermediate User </w:t>
-      </w:r>
-      <w:r>
-        <w:rPr/>
-        <w:t>(Devin Holcomb)</w:t>
+      <w:bookmarkEnd w:id="61"/>
+      <w:r>
+        <w:rPr/>
+        <w:t>Intermediate User (Devin Holcomb)</w:t>
       </w:r>
     </w:p>
     <w:p>
@@ -8630,7 +8445,7 @@
         </w:tabs>
         <w:bidi w:val="0"/>
         <w:spacing w:lineRule="auto" w:line="360" w:before="114" w:after="114"/>
-        <w:ind w:right="0" w:hanging="0"/>
+        <w:ind w:left="0" w:right="0" w:hanging="0"/>
         <w:jc w:val="left"/>
         <w:rPr/>
       </w:pPr>
@@ -8657,18 +8472,7 @@
           <w:szCs w:val="26"/>
           <w:lang w:val="en-GB"/>
         </w:rPr>
-        <w:t xml:space="preserve">Actor: Advanced User </w:t>
-      </w:r>
-      <w:r>
-        <w:rPr>
-          <w:b/>
-          <w:bCs/>
-          <w:color w:val="000000"/>
-          <w:sz w:val="26"/>
-          <w:szCs w:val="26"/>
-          <w:lang w:val="en-GB"/>
-        </w:rPr>
-        <w:t>(James Copestake)</w:t>
+        <w:t>Actor: Advanced User (James Copestake)</w:t>
       </w:r>
     </w:p>
     <w:p>
@@ -8813,10 +8617,8 @@
       </w:pPr>
       <w:r>
         <w:rPr>
-          <w:b/>
-          <w:bCs/>
-          <w:sz w:val="24"/>
-          <w:szCs w:val="24"/>
+          <w:color w:val="000000"/>
+          <w:lang w:val="en-GB"/>
         </w:rPr>
       </w:r>
     </w:p>
@@ -8940,8 +8742,10 @@
       </w:pPr>
       <w:r>
         <w:rPr>
-          <w:sz w:val="24"/>
-          <w:szCs w:val="24"/>
+          <w:b w:val="false"/>
+          <w:bCs w:val="false"/>
+          <w:color w:val="000000"/>
+          <w:lang w:val="en-GB"/>
         </w:rPr>
       </w:r>
     </w:p>
@@ -8955,7 +8759,7 @@
         <w:spacing w:lineRule="auto" w:line="360"/>
         <w:rPr/>
       </w:pPr>
-      <w:bookmarkStart w:id="67" w:name="_Toc126197804"/>
+      <w:bookmarkStart w:id="62" w:name="_Toc126197804"/>
       <w:r>
         <w:rPr>
           <w:sz w:val="26"/>
@@ -8963,20 +8767,13 @@
         </w:rPr>
         <w:t xml:space="preserve">Actor: </w:t>
       </w:r>
-      <w:bookmarkEnd w:id="67"/>
+      <w:bookmarkEnd w:id="62"/>
       <w:r>
         <w:rPr>
           <w:sz w:val="26"/>
           <w:szCs w:val="26"/>
         </w:rPr>
-        <w:t xml:space="preserve">Gym Owner </w:t>
-      </w:r>
-      <w:r>
-        <w:rPr>
-          <w:sz w:val="26"/>
-          <w:szCs w:val="26"/>
-        </w:rPr>
-        <w:t>(Gary Li)</w:t>
+        <w:t>Gym Owner (Gary Li)</w:t>
       </w:r>
     </w:p>
     <w:p>
@@ -9095,7 +8892,14 @@
         </w:rPr>
       </w:pPr>
       <w:r>
-        <w:rPr/>
+        <w:rPr>
+          <w:b w:val="false"/>
+          <w:bCs w:val="false"/>
+          <w:color w:val="000000"/>
+          <w:sz w:val="26"/>
+          <w:szCs w:val="26"/>
+          <w:lang w:val="en-GB"/>
+        </w:rPr>
       </w:r>
     </w:p>
     <w:p>
@@ -9108,12 +8912,12 @@
         <w:spacing w:lineRule="auto" w:line="360"/>
         <w:rPr/>
       </w:pPr>
-      <w:bookmarkStart w:id="68" w:name="_Toc126197805"/>
+      <w:bookmarkStart w:id="63" w:name="_Toc126197805"/>
       <w:r>
         <w:rPr/>
         <w:t>Use-Case Model Scenarios</w:t>
       </w:r>
-      <w:bookmarkEnd w:id="68"/>
+      <w:bookmarkEnd w:id="63"/>
     </w:p>
     <w:p>
       <w:pPr>
@@ -9141,16 +8945,7 @@
           <w:color w:val="000000"/>
           <w:lang w:val="en-GB"/>
         </w:rPr>
-        <w:t xml:space="preserve">Actor: Beginner User </w:t>
-      </w:r>
-      <w:r>
-        <w:rPr>
-          <w:b/>
-          <w:bCs/>
-          <w:color w:val="000000"/>
-          <w:lang w:val="en-GB"/>
-        </w:rPr>
-        <w:t>(Devin Holcomb)</w:t>
+        <w:t>Actor: Beginner User (Devin Holcomb)</w:t>
       </w:r>
     </w:p>
     <w:p>
@@ -10084,16 +9879,7 @@
           <w:color w:val="000000"/>
           <w:lang w:val="en-GB"/>
         </w:rPr>
-        <w:t xml:space="preserve">Actor: Intermediate User </w:t>
-      </w:r>
-      <w:r>
-        <w:rPr>
-          <w:b/>
-          <w:bCs/>
-          <w:color w:val="000000"/>
-          <w:lang w:val="en-GB"/>
-        </w:rPr>
-        <w:t>(Devin Holcomb)</w:t>
+        <w:t>Actor: Intermediate User (Devin Holcomb)</w:t>
       </w:r>
     </w:p>
     <w:p>
@@ -11458,16 +11244,7 @@
           <w:color w:val="000000"/>
           <w:lang w:val="en-GB"/>
         </w:rPr>
-        <w:t xml:space="preserve">Actor: Advanced User </w:t>
-      </w:r>
-      <w:r>
-        <w:rPr>
-          <w:b/>
-          <w:bCs/>
-          <w:color w:val="000000"/>
-          <w:lang w:val="en-GB"/>
-        </w:rPr>
-        <w:t>(James Copestake)</w:t>
+        <w:t>Actor: Advanced User (James Copestake)</w:t>
       </w:r>
     </w:p>
     <w:p>
@@ -12904,61 +12681,7 @@
           <w:color w:val="000000"/>
           <w:lang w:val="en-GB"/>
         </w:rPr>
-        <w:t xml:space="preserve">What </w:t>
-      </w:r>
-      <w:r>
-        <w:rPr>
-          <w:b/>
-          <w:bCs/>
-          <w:color w:val="000000"/>
-          <w:lang w:val="en-GB"/>
-        </w:rPr>
-        <w:t>C</w:t>
-      </w:r>
-      <w:r>
-        <w:rPr>
-          <w:b/>
-          <w:bCs/>
-          <w:color w:val="000000"/>
-          <w:lang w:val="en-GB"/>
-        </w:rPr>
-        <w:t xml:space="preserve">an </w:t>
-      </w:r>
-      <w:r>
-        <w:rPr>
-          <w:b/>
-          <w:bCs/>
-          <w:color w:val="000000"/>
-          <w:lang w:val="en-GB"/>
-        </w:rPr>
-        <w:t>G</w:t>
-      </w:r>
-      <w:r>
-        <w:rPr>
-          <w:b/>
-          <w:bCs/>
-          <w:color w:val="000000"/>
-          <w:lang w:val="en-GB"/>
-        </w:rPr>
-        <w:t xml:space="preserve">o </w:t>
-      </w:r>
-      <w:r>
-        <w:rPr>
-          <w:b/>
-          <w:bCs/>
-          <w:color w:val="000000"/>
-          <w:lang w:val="en-GB"/>
-        </w:rPr>
-        <w:t>W</w:t>
-      </w:r>
-      <w:r>
-        <w:rPr>
-          <w:b/>
-          <w:bCs/>
-          <w:color w:val="000000"/>
-          <w:lang w:val="en-GB"/>
-        </w:rPr>
-        <w:t>rong</w:t>
+        <w:t>What Can Go Wrong</w:t>
       </w:r>
       <w:r>
         <w:rPr>
@@ -12994,25 +12717,7 @@
           <w:color w:val="000000"/>
           <w:lang w:val="en-GB"/>
         </w:rPr>
-        <w:t xml:space="preserve">Other </w:t>
-      </w:r>
-      <w:r>
-        <w:rPr>
-          <w:b/>
-          <w:bCs/>
-          <w:color w:val="000000"/>
-          <w:lang w:val="en-GB"/>
-        </w:rPr>
-        <w:t>A</w:t>
-      </w:r>
-      <w:r>
-        <w:rPr>
-          <w:b/>
-          <w:bCs/>
-          <w:color w:val="000000"/>
-          <w:lang w:val="en-GB"/>
-        </w:rPr>
-        <w:t>ctivities</w:t>
+        <w:t>Other Activities</w:t>
       </w:r>
       <w:r>
         <w:rPr>
@@ -13048,43 +12753,7 @@
           <w:color w:val="000000"/>
           <w:lang w:val="en-GB"/>
         </w:rPr>
-        <w:t xml:space="preserve">System </w:t>
-      </w:r>
-      <w:r>
-        <w:rPr>
-          <w:b/>
-          <w:bCs/>
-          <w:color w:val="000000"/>
-          <w:lang w:val="en-GB"/>
-        </w:rPr>
-        <w:t>S</w:t>
-      </w:r>
-      <w:r>
-        <w:rPr>
-          <w:b/>
-          <w:bCs/>
-          <w:color w:val="000000"/>
-          <w:lang w:val="en-GB"/>
-        </w:rPr>
-        <w:t xml:space="preserve">tate on </w:t>
-      </w:r>
-      <w:r>
-        <w:rPr>
-          <w:b/>
-          <w:bCs/>
-          <w:color w:val="000000"/>
-          <w:lang w:val="en-GB"/>
-        </w:rPr>
-        <w:t>C</w:t>
-      </w:r>
-      <w:r>
-        <w:rPr>
-          <w:b/>
-          <w:bCs/>
-          <w:color w:val="000000"/>
-          <w:lang w:val="en-GB"/>
-        </w:rPr>
-        <w:t>ompletion:</w:t>
+        <w:t>System State on Completion:</w:t>
       </w:r>
       <w:r>
         <w:rPr>
@@ -13117,7 +12786,10 @@
         </w:rPr>
       </w:pPr>
       <w:r>
-        <w:rPr/>
+        <w:rPr>
+          <w:color w:val="000000"/>
+          <w:lang w:val="en-GB"/>
+        </w:rPr>
       </w:r>
     </w:p>
     <w:p>
@@ -13130,18 +12802,18 @@
         <w:spacing w:lineRule="auto" w:line="360"/>
         <w:rPr/>
       </w:pPr>
-      <w:bookmarkStart w:id="69" w:name="_Toc126197808_Copy_1"/>
+      <w:bookmarkStart w:id="64" w:name="_Toc126197808_Copy_1"/>
       <w:r>
         <w:rPr/>
         <w:t>Actor: Personal Trainer</w:t>
       </w:r>
-      <w:bookmarkStart w:id="70" w:name="_Hlk126197413_Copy_1"/>
+      <w:bookmarkStart w:id="65" w:name="_Hlk126197413_Copy_1"/>
       <w:r>
         <w:rPr/>
         <w:t xml:space="preserve"> (Dallin Pierce)</w:t>
       </w:r>
-      <w:bookmarkEnd w:id="69"/>
-      <w:bookmarkEnd w:id="70"/>
+      <w:bookmarkEnd w:id="64"/>
+      <w:bookmarkEnd w:id="65"/>
     </w:p>
     <w:p>
       <w:pPr>
@@ -13327,14 +12999,7 @@
           <w:b w:val="false"/>
           <w:bCs w:val="false"/>
         </w:rPr>
-        <w:t xml:space="preserve"> </w:t>
-      </w:r>
-      <w:r>
-        <w:rPr>
-          <w:b w:val="false"/>
-          <w:bCs w:val="false"/>
-        </w:rPr>
-        <w:t>Publicize their services</w:t>
+        <w:t xml:space="preserve"> Publicize their services</w:t>
       </w:r>
       <w:r>
         <w:rPr/>
@@ -14231,12 +13896,12 @@
         <w:spacing w:lineRule="auto" w:line="360"/>
         <w:rPr/>
       </w:pPr>
-      <w:bookmarkStart w:id="71" w:name="_Toc126197809"/>
+      <w:bookmarkStart w:id="66" w:name="_Toc126197809"/>
       <w:r>
         <w:rPr/>
         <w:t>Design Documents</w:t>
       </w:r>
-      <w:bookmarkEnd w:id="71"/>
+      <w:bookmarkEnd w:id="66"/>
     </w:p>
     <w:p>
       <w:pPr>
@@ -14248,14 +13913,14 @@
         <w:spacing w:lineRule="auto" w:line="360"/>
         <w:rPr/>
       </w:pPr>
-      <w:bookmarkStart w:id="72" w:name="_Toc126197810"/>
+      <w:bookmarkStart w:id="67" w:name="_Toc126197810"/>
       <w:r>
         <w:rPr/>
         <w:t>Software Architecture</w:t>
       </w:r>
-      <w:bookmarkStart w:id="73" w:name="_heading=h.1egqt2p"/>
-      <w:bookmarkEnd w:id="72"/>
-      <w:bookmarkEnd w:id="73"/>
+      <w:bookmarkStart w:id="68" w:name="_heading=h.1egqt2p"/>
+      <w:bookmarkEnd w:id="67"/>
+      <w:bookmarkEnd w:id="68"/>
     </w:p>
     <w:p>
       <w:pPr>
@@ -14278,7 +13943,7 @@
           <w:footerReference w:type="default" r:id="rId4"/>
           <w:footerReference w:type="first" r:id="rId5"/>
           <w:type w:val="nextPage"/>
-          <w:pgSz w:w="11909" w:h="16834"/>
+          <w:pgSz w:w="11906" w:h="16838"/>
           <w:pgMar w:left="720" w:right="720" w:gutter="0" w:header="0" w:top="720" w:footer="720" w:bottom="777"/>
           <w:pgNumType w:fmt="decimal"/>
           <w:formProt w:val="false"/>
@@ -14293,12 +13958,16 @@
         <w:spacing w:lineRule="auto" w:line="360"/>
         <w:rPr/>
       </w:pPr>
-      <w:bookmarkStart w:id="74" w:name="_Toc126197811"/>
-      <w:r>
-        <w:rPr/>
-        <w:t>High-Level Database Schema</w:t>
-      </w:r>
-      <w:bookmarkEnd w:id="74"/>
+      <w:bookmarkStart w:id="69" w:name="_Toc126197811"/>
+      <w:r>
+        <w:rPr/>
+        <w:t>High-Level Database Schem</w:t>
+      </w:r>
+      <w:bookmarkEnd w:id="69"/>
+      <w:r>
+        <w:rPr/>
+        <w:t>a</w:t>
+      </w:r>
     </w:p>
     <w:p>
       <w:pPr>
@@ -14320,12 +13989,12 @@
         <w:spacing w:lineRule="auto" w:line="360"/>
         <w:rPr/>
       </w:pPr>
-      <w:bookmarkStart w:id="75" w:name="_Toc126197812"/>
+      <w:bookmarkStart w:id="70" w:name="_Toc126197812"/>
       <w:r>
         <w:rPr/>
         <w:t>Software Design</w:t>
       </w:r>
-      <w:bookmarkEnd w:id="75"/>
+      <w:bookmarkEnd w:id="70"/>
     </w:p>
     <w:p>
       <w:pPr>
@@ -14337,7 +14006,7 @@
         <w:spacing w:lineRule="auto" w:line="360"/>
         <w:rPr/>
       </w:pPr>
-      <w:bookmarkStart w:id="76" w:name="_Toc126197813"/>
+      <w:bookmarkStart w:id="71" w:name="_Toc126197813"/>
       <w:r>
         <w:drawing>
           <wp:anchor behindDoc="1" distT="0" distB="0" distL="0" distR="0" simplePos="0" locked="0" layoutInCell="0" allowOverlap="1" relativeHeight="3">
@@ -14366,7 +14035,7 @@
                   </pic:nvPicPr>
                   <pic:blipFill>
                     <a:blip r:embed="rId6"/>
-                    <a:srcRect l="11965" t="12451" r="12910" b="14702"/>
+                    <a:srcRect l="11966" t="12448" r="12911" b="14695"/>
                     <a:stretch>
                       <a:fillRect/>
                     </a:stretch>
@@ -14388,21 +14057,9 @@
       </w:r>
       <w:r>
         <w:rPr/>
-        <w:t xml:space="preserve">State Machine Diagram: </w:t>
-      </w:r>
-      <w:r>
-        <w:rPr/>
-        <w:t>User &lt; General &gt;</w:t>
-      </w:r>
-      <w:r>
-        <w:rPr/>
-        <w:t xml:space="preserve"> (</w:t>
-      </w:r>
-      <w:r>
-        <w:rPr/>
-        <w:t>Devin Holcomb/James Copestake</w:t>
-      </w:r>
-      <w:bookmarkEnd w:id="76"/>
+        <w:t>State Machine Diagram: User &lt; General &gt; (Devin Holcomb/James Copestake</w:t>
+      </w:r>
+      <w:bookmarkEnd w:id="71"/>
       <w:r>
         <w:rPr/>
         <w:t>)</w:t>
@@ -14421,20 +14078,12 @@
         <w:spacing w:lineRule="auto" w:line="360"/>
         <w:rPr/>
       </w:pPr>
-      <w:bookmarkStart w:id="77" w:name="_Toc126197814"/>
-      <w:r>
-        <w:rPr/>
-        <w:t xml:space="preserve">State Machine Diagram: </w:t>
-      </w:r>
-      <w:r>
-        <w:rPr/>
-        <w:t>Personal Trainer</w:t>
-      </w:r>
-      <w:r>
-        <w:rPr/>
-        <w:t xml:space="preserve"> (</w:t>
-      </w:r>
-      <w:bookmarkEnd w:id="77"/>
+      <w:bookmarkStart w:id="72" w:name="_Toc126197814"/>
+      <w:r>
+        <w:rPr/>
+        <w:t>State Machine Diagram: Personal Trainer (</w:t>
+      </w:r>
+      <w:bookmarkEnd w:id="72"/>
       <w:r>
         <w:rPr/>
         <w:t>Dallin Pierce)</w:t>
@@ -14475,7 +14124,7 @@
                   </pic:nvPicPr>
                   <pic:blipFill>
                     <a:blip r:embed="rId7"/>
-                    <a:srcRect l="0" t="1661" r="0" b="8595"/>
+                    <a:srcRect l="0" t="1656" r="0" b="8591"/>
                     <a:stretch>
                       <a:fillRect/>
                     </a:stretch>
@@ -14515,11 +14164,12 @@
           <w:footerReference w:type="default" r:id="rId9"/>
           <w:footerReference w:type="first" r:id="rId10"/>
           <w:type w:val="nextPage"/>
-          <w:pgSz w:orient="landscape" w:w="16834" w:h="11909"/>
+          <w:pgSz w:orient="landscape" w:w="16838" w:h="11906"/>
           <w:pgMar w:left="1134" w:right="1134" w:gutter="0" w:header="0" w:top="1134" w:footer="0" w:bottom="1134"/>
           <w:pgNumType w:fmt="decimal"/>
           <w:formProt w:val="false"/>
           <w:textDirection w:val="lrTb"/>
+          <w:docGrid w:type="default" w:linePitch="100" w:charSpace="0"/>
         </w:sectPr>
         <w:pStyle w:val="Heading3"/>
         <w:numPr>
@@ -14529,25 +14179,17 @@
         <w:spacing w:lineRule="auto" w:line="360"/>
         <w:rPr/>
       </w:pPr>
-      <w:bookmarkStart w:id="78" w:name="_Toc126197815"/>
-      <w:r>
-        <w:rPr/>
-        <w:t xml:space="preserve">State Machine Diagram: </w:t>
-      </w:r>
-      <w:r>
-        <w:rPr/>
-        <w:t>Gym Owner/Employee</w:t>
-      </w:r>
-      <w:r>
-        <w:rPr/>
-        <w:t xml:space="preserve"> (</w:t>
-      </w:r>
-      <w:r>
-        <w:rPr/>
-        <w:t>Gary Li</w:t>
-      </w:r>
-      <w:r>
-        <w:rPr/>
+      <w:bookmarkStart w:id="73" w:name="_Toc126197815"/>
+      <w:r>
+        <w:rPr/>
+        <w:t>State Machine Diagram: Gym Owner/Employee (Gary L</w:t>
+      </w:r>
+      <w:bookmarkEnd w:id="73"/>
+      <w:r>
+        <w:rPr/>
+        <w:t>i</w:t>
+      </w:r>
+      <w:r>
         <w:drawing>
           <wp:anchor behindDoc="1" distT="0" distB="0" distL="0" distR="0" simplePos="0" locked="0" layoutInCell="0" allowOverlap="1" relativeHeight="5">
             <wp:simplePos x="0" y="0"/>
@@ -14575,7 +14217,7 @@
                   </pic:nvPicPr>
                   <pic:blipFill>
                     <a:blip r:embed="rId8"/>
-                    <a:srcRect l="10494" t="13844" r="11646" b="11273"/>
+                    <a:srcRect l="10494" t="13844" r="11648" b="11272"/>
                     <a:stretch>
                       <a:fillRect/>
                     </a:stretch>
@@ -14595,7 +14237,6 @@
           </wp:anchor>
         </w:drawing>
       </w:r>
-      <w:bookmarkEnd w:id="78"/>
       <w:r>
         <w:rPr/>
         <w:t>)</w:t>
@@ -14621,12 +14262,12 @@
         <w:spacing w:lineRule="auto" w:line="360"/>
         <w:rPr/>
       </w:pPr>
-      <w:bookmarkStart w:id="79" w:name="_Toc126197816"/>
+      <w:bookmarkStart w:id="74" w:name="_Toc126197816"/>
       <w:r>
         <w:rPr/>
         <w:t>UML Class Diagram</w:t>
       </w:r>
-      <w:bookmarkEnd w:id="79"/>
+      <w:bookmarkEnd w:id="74"/>
     </w:p>
     <w:p>
       <w:pPr>
@@ -14658,12 +14299,12 @@
         <w:spacing w:lineRule="auto" w:line="360"/>
         <w:rPr/>
       </w:pPr>
-      <w:bookmarkStart w:id="80" w:name="_Toc126197817"/>
+      <w:bookmarkStart w:id="75" w:name="_Toc126197817"/>
       <w:r>
         <w:rPr/>
         <w:t>Scenario</w:t>
       </w:r>
-      <w:bookmarkEnd w:id="80"/>
+      <w:bookmarkEnd w:id="75"/>
     </w:p>
     <w:p>
       <w:pPr>
@@ -14675,17 +14316,18 @@
         <w:spacing w:lineRule="auto" w:line="360"/>
         <w:rPr/>
       </w:pPr>
-      <w:bookmarkStart w:id="81" w:name="_Toc126197818"/>
+      <w:bookmarkStart w:id="76" w:name="_Toc126197818"/>
       <w:r>
         <w:rPr/>
         <w:t>Brief Written Scenario with Screenshots</w:t>
       </w:r>
-      <w:bookmarkEnd w:id="81"/>
+      <w:bookmarkEnd w:id="76"/>
     </w:p>
     <w:sectPr>
       <w:footerReference w:type="default" r:id="rId11"/>
+      <w:footerReference w:type="first" r:id="rId12"/>
       <w:type w:val="nextPage"/>
-      <w:pgSz w:w="11909" w:h="16834"/>
+      <w:pgSz w:w="11906" w:h="16838"/>
       <w:pgMar w:left="720" w:right="720" w:gutter="0" w:header="0" w:top="720" w:footer="720" w:bottom="777"/>
       <w:pgNumType w:fmt="decimal"/>
       <w:formProt w:val="false"/>
@@ -14697,11 +14339,31 @@
 </file>
 
 <file path=word/footer1.xml><?xml version="1.0" encoding="utf-8"?>
-<w:ftr xmlns:o="urn:schemas-microsoft-com:office:office" xmlns:r="http://schemas.openxmlformats.org/officeDocument/2006/relationships" xmlns:v="urn:schemas-microsoft-com:vml" xmlns:w="http://schemas.openxmlformats.org/wordprocessingml/2006/main" xmlns:w10="urn:schemas-microsoft-com:office:word" xmlns:wp="http://schemas.openxmlformats.org/drawingml/2006/wordprocessingDrawing" xmlns:wps="http://schemas.microsoft.com/office/word/2010/wordprocessingShape" xmlns:wpg="http://schemas.microsoft.com/office/word/2010/wordprocessingGroup" xmlns:mc="http://schemas.openxmlformats.org/markup-compatibility/2006" xmlns:wp14="http://schemas.microsoft.com/office/word/2010/wordprocessingDrawing" xmlns:w14="http://schemas.microsoft.com/office/word/2010/wordml" xmlns:w15="http://schemas.microsoft.com/office/word/2012/wordml" mc:Ignorable="w14 wp14 w15"/>
+<w:ftr xmlns:o="urn:schemas-microsoft-com:office:office" xmlns:r="http://schemas.openxmlformats.org/officeDocument/2006/relationships" xmlns:v="urn:schemas-microsoft-com:vml" xmlns:w="http://schemas.openxmlformats.org/wordprocessingml/2006/main" xmlns:w10="urn:schemas-microsoft-com:office:word" xmlns:wp="http://schemas.openxmlformats.org/drawingml/2006/wordprocessingDrawing" xmlns:wps="http://schemas.microsoft.com/office/word/2010/wordprocessingShape" xmlns:wpg="http://schemas.microsoft.com/office/word/2010/wordprocessingGroup" xmlns:mc="http://schemas.openxmlformats.org/markup-compatibility/2006" xmlns:wp14="http://schemas.microsoft.com/office/word/2010/wordprocessingDrawing" xmlns:w14="http://schemas.microsoft.com/office/word/2010/wordml" xmlns:w15="http://schemas.microsoft.com/office/word/2012/wordml" mc:Ignorable="w14 wp14 w15">
+  <w:p>
+    <w:pPr>
+      <w:pStyle w:val="Footer"/>
+      <w:rPr/>
+    </w:pPr>
+    <w:r>
+      <w:rPr/>
+    </w:r>
+  </w:p>
+</w:ftr>
 </file>
 
 <file path=word/footer2.xml><?xml version="1.0" encoding="utf-8"?>
-<w:ftr xmlns:o="urn:schemas-microsoft-com:office:office" xmlns:r="http://schemas.openxmlformats.org/officeDocument/2006/relationships" xmlns:v="urn:schemas-microsoft-com:vml" xmlns:w="http://schemas.openxmlformats.org/wordprocessingml/2006/main" xmlns:w10="urn:schemas-microsoft-com:office:word" xmlns:wp="http://schemas.openxmlformats.org/drawingml/2006/wordprocessingDrawing" xmlns:wps="http://schemas.microsoft.com/office/word/2010/wordprocessingShape" xmlns:wpg="http://schemas.microsoft.com/office/word/2010/wordprocessingGroup" xmlns:mc="http://schemas.openxmlformats.org/markup-compatibility/2006" xmlns:wp14="http://schemas.microsoft.com/office/word/2010/wordprocessingDrawing" xmlns:w14="http://schemas.microsoft.com/office/word/2010/wordml" xmlns:w15="http://schemas.microsoft.com/office/word/2012/wordml" mc:Ignorable="w14 wp14 w15"/>
+<w:ftr xmlns:o="urn:schemas-microsoft-com:office:office" xmlns:r="http://schemas.openxmlformats.org/officeDocument/2006/relationships" xmlns:v="urn:schemas-microsoft-com:vml" xmlns:w="http://schemas.openxmlformats.org/wordprocessingml/2006/main" xmlns:w10="urn:schemas-microsoft-com:office:word" xmlns:wp="http://schemas.openxmlformats.org/drawingml/2006/wordprocessingDrawing" xmlns:wps="http://schemas.microsoft.com/office/word/2010/wordprocessingShape" xmlns:wpg="http://schemas.microsoft.com/office/word/2010/wordprocessingGroup" xmlns:mc="http://schemas.openxmlformats.org/markup-compatibility/2006" xmlns:wp14="http://schemas.microsoft.com/office/word/2010/wordprocessingDrawing" xmlns:w14="http://schemas.microsoft.com/office/word/2010/wordml" xmlns:w15="http://schemas.microsoft.com/office/word/2012/wordml" mc:Ignorable="w14 wp14 w15">
+  <w:p>
+    <w:pPr>
+      <w:pStyle w:val="Footer"/>
+      <w:rPr/>
+    </w:pPr>
+    <w:r>
+      <w:rPr/>
+    </w:r>
+  </w:p>
+</w:ftr>
 </file>
 
 <file path=word/footer3.xml><?xml version="1.0" encoding="utf-8"?>
@@ -14712,7 +14374,15 @@
 
 <file path=word/footer4.xml><?xml version="1.0" encoding="utf-8"?>
 <w:ftr xmlns:o="urn:schemas-microsoft-com:office:office" xmlns:r="http://schemas.openxmlformats.org/officeDocument/2006/relationships" xmlns:v="urn:schemas-microsoft-com:vml" xmlns:w="http://schemas.openxmlformats.org/wordprocessingml/2006/main" xmlns:w10="urn:schemas-microsoft-com:office:word" xmlns:wp="http://schemas.openxmlformats.org/drawingml/2006/wordprocessingDrawing" xmlns:wps="http://schemas.microsoft.com/office/word/2010/wordprocessingShape" xmlns:wpg="http://schemas.microsoft.com/office/word/2010/wordprocessingGroup" xmlns:mc="http://schemas.openxmlformats.org/markup-compatibility/2006" xmlns:wp14="http://schemas.microsoft.com/office/word/2010/wordprocessingDrawing" xmlns:w14="http://schemas.microsoft.com/office/word/2010/wordml" xmlns:w15="http://schemas.microsoft.com/office/word/2012/wordml" mc:Ignorable="w14 wp14 w15">
-  <w:p/>
+  <w:p>
+    <w:pPr>
+      <w:pStyle w:val="Normal"/>
+      <w:rPr/>
+    </w:pPr>
+    <w:r>
+      <w:rPr/>
+    </w:r>
+  </w:p>
 </w:ftr>
 </file>
 
@@ -14723,7 +14393,23 @@
 </file>
 
 <file path=word/footer6.xml><?xml version="1.0" encoding="utf-8"?>
-<w:ftr xmlns:o="urn:schemas-microsoft-com:office:office" xmlns:r="http://schemas.openxmlformats.org/officeDocument/2006/relationships" xmlns:v="urn:schemas-microsoft-com:vml" xmlns:w="http://schemas.openxmlformats.org/wordprocessingml/2006/main" xmlns:w10="urn:schemas-microsoft-com:office:word" xmlns:wp="http://schemas.openxmlformats.org/drawingml/2006/wordprocessingDrawing" xmlns:wps="http://schemas.microsoft.com/office/word/2010/wordprocessingShape" xmlns:wpg="http://schemas.microsoft.com/office/word/2010/wordprocessingGroup" xmlns:mc="http://schemas.openxmlformats.org/markup-compatibility/2006" xmlns:wp14="http://schemas.microsoft.com/office/word/2010/wordprocessingDrawing" xmlns:w14="http://schemas.microsoft.com/office/word/2010/wordml" xmlns:w15="http://schemas.microsoft.com/office/word/2012/wordml" mc:Ignorable="w14 wp14 w15"/>
+<w:ftr xmlns:o="urn:schemas-microsoft-com:office:office" xmlns:r="http://schemas.openxmlformats.org/officeDocument/2006/relationships" xmlns:v="urn:schemas-microsoft-com:vml" xmlns:w="http://schemas.openxmlformats.org/wordprocessingml/2006/main" xmlns:w10="urn:schemas-microsoft-com:office:word" xmlns:wp="http://schemas.openxmlformats.org/drawingml/2006/wordprocessingDrawing" xmlns:wps="http://schemas.microsoft.com/office/word/2010/wordprocessingShape" xmlns:wpg="http://schemas.microsoft.com/office/word/2010/wordprocessingGroup" xmlns:mc="http://schemas.openxmlformats.org/markup-compatibility/2006" xmlns:wp14="http://schemas.microsoft.com/office/word/2010/wordprocessingDrawing" xmlns:w14="http://schemas.microsoft.com/office/word/2010/wordml" xmlns:w15="http://schemas.microsoft.com/office/word/2012/wordml" mc:Ignorable="w14 wp14 w15">
+  <w:p>
+    <w:pPr>
+      <w:pStyle w:val="Footer"/>
+      <w:rPr/>
+    </w:pPr>
+    <w:r>
+      <w:rPr/>
+    </w:r>
+  </w:p>
+</w:ftr>
+</file>
+
+<file path=word/footer7.xml><?xml version="1.0" encoding="utf-8"?>
+<w:ftr xmlns:o="urn:schemas-microsoft-com:office:office" xmlns:r="http://schemas.openxmlformats.org/officeDocument/2006/relationships" xmlns:v="urn:schemas-microsoft-com:vml" xmlns:w="http://schemas.openxmlformats.org/wordprocessingml/2006/main" xmlns:w10="urn:schemas-microsoft-com:office:word" xmlns:wp="http://schemas.openxmlformats.org/drawingml/2006/wordprocessingDrawing" xmlns:wps="http://schemas.microsoft.com/office/word/2010/wordprocessingShape" xmlns:wpg="http://schemas.microsoft.com/office/word/2010/wordprocessingGroup" xmlns:mc="http://schemas.openxmlformats.org/markup-compatibility/2006" xmlns:wp14="http://schemas.microsoft.com/office/word/2010/wordprocessingDrawing" xmlns:w14="http://schemas.microsoft.com/office/word/2010/wordml" xmlns:w15="http://schemas.microsoft.com/office/word/2012/wordml" mc:Ignorable="w14 wp14 w15">
+  <w:p/>
+</w:ftr>
 </file>
 
 <file path=word/numbering.xml><?xml version="1.0" encoding="utf-8"?>
@@ -16370,6 +16056,147 @@
     </w:lvl>
   </w:abstractNum>
   <w:abstractNum w:abstractNumId="13">
+    <w:lvl w:ilvl="0">
+      <w:start w:val="1"/>
+      <w:numFmt w:val="decimal"/>
+      <w:lvlText w:val="%1."/>
+      <w:lvlJc w:val="right"/>
+      <w:pPr>
+        <w:tabs>
+          <w:tab w:val="num" w:pos="0"/>
+        </w:tabs>
+        <w:ind w:left="540" w:hanging="180"/>
+      </w:pPr>
+      <w:rPr>
+        <w:sz w:val="36"/>
+        <w:u w:val="none"/>
+        <w:szCs w:val="36"/>
+      </w:rPr>
+    </w:lvl>
+    <w:lvl w:ilvl="1">
+      <w:start w:val="1"/>
+      <w:numFmt w:val="decimal"/>
+      <w:lvlText w:val="%1.%2."/>
+      <w:lvlJc w:val="right"/>
+      <w:pPr>
+        <w:tabs>
+          <w:tab w:val="num" w:pos="0"/>
+        </w:tabs>
+        <w:ind w:left="180" w:hanging="180"/>
+      </w:pPr>
+      <w:rPr>
+        <w:u w:val="none"/>
+      </w:rPr>
+    </w:lvl>
+    <w:lvl w:ilvl="2">
+      <w:start w:val="1"/>
+      <w:numFmt w:val="decimal"/>
+      <w:lvlText w:val="%1.%2.%3."/>
+      <w:lvlJc w:val="right"/>
+      <w:pPr>
+        <w:tabs>
+          <w:tab w:val="num" w:pos="0"/>
+        </w:tabs>
+        <w:ind w:left="1260" w:hanging="180"/>
+      </w:pPr>
+      <w:rPr>
+        <w:u w:val="none"/>
+      </w:rPr>
+    </w:lvl>
+    <w:lvl w:ilvl="3">
+      <w:start w:val="1"/>
+      <w:numFmt w:val="bullet"/>
+      <w:lvlText w:val="-"/>
+      <w:lvlJc w:val="right"/>
+      <w:pPr>
+        <w:tabs>
+          <w:tab w:val="num" w:pos="0"/>
+        </w:tabs>
+        <w:ind w:left="2880" w:hanging="360"/>
+      </w:pPr>
+      <w:rPr>
+        <w:rFonts w:ascii="OpenSymbol" w:hAnsi="OpenSymbol" w:cs="OpenSymbol" w:hint="default"/>
+        <w:u w:val="none"/>
+      </w:rPr>
+    </w:lvl>
+    <w:lvl w:ilvl="4">
+      <w:start w:val="1"/>
+      <w:numFmt w:val="bullet"/>
+      <w:lvlText w:val=""/>
+      <w:lvlJc w:val="right"/>
+      <w:pPr>
+        <w:tabs>
+          <w:tab w:val="num" w:pos="0"/>
+        </w:tabs>
+        <w:ind w:left="3600" w:hanging="360"/>
+      </w:pPr>
+      <w:rPr>
+        <w:rFonts w:ascii="Wingdings" w:hAnsi="Wingdings" w:cs="Wingdings" w:hint="default"/>
+        <w:u w:val="none"/>
+      </w:rPr>
+    </w:lvl>
+    <w:lvl w:ilvl="5">
+      <w:start w:val="1"/>
+      <w:numFmt w:val="decimal"/>
+      <w:lvlText w:val="%1.%2.%3.%4.%5.%6."/>
+      <w:lvlJc w:val="right"/>
+      <w:pPr>
+        <w:tabs>
+          <w:tab w:val="num" w:pos="0"/>
+        </w:tabs>
+        <w:ind w:left="4320" w:hanging="360"/>
+      </w:pPr>
+      <w:rPr>
+        <w:u w:val="none"/>
+      </w:rPr>
+    </w:lvl>
+    <w:lvl w:ilvl="6">
+      <w:start w:val="1"/>
+      <w:numFmt w:val="decimal"/>
+      <w:lvlText w:val="%1.%2.%3.%4.%5.%6.%7."/>
+      <w:lvlJc w:val="right"/>
+      <w:pPr>
+        <w:tabs>
+          <w:tab w:val="num" w:pos="0"/>
+        </w:tabs>
+        <w:ind w:left="5040" w:hanging="360"/>
+      </w:pPr>
+      <w:rPr>
+        <w:u w:val="none"/>
+      </w:rPr>
+    </w:lvl>
+    <w:lvl w:ilvl="7">
+      <w:start w:val="1"/>
+      <w:numFmt w:val="decimal"/>
+      <w:lvlText w:val="%1.%2.%3.%4.%5.%6.%7.%8."/>
+      <w:lvlJc w:val="right"/>
+      <w:pPr>
+        <w:tabs>
+          <w:tab w:val="num" w:pos="0"/>
+        </w:tabs>
+        <w:ind w:left="5760" w:hanging="360"/>
+      </w:pPr>
+      <w:rPr>
+        <w:u w:val="none"/>
+      </w:rPr>
+    </w:lvl>
+    <w:lvl w:ilvl="8">
+      <w:start w:val="1"/>
+      <w:numFmt w:val="decimal"/>
+      <w:lvlText w:val="%1.%2.%3.%4.%5.%6.%7.%8.%9."/>
+      <w:lvlJc w:val="right"/>
+      <w:pPr>
+        <w:tabs>
+          <w:tab w:val="num" w:pos="0"/>
+        </w:tabs>
+        <w:ind w:left="6480" w:hanging="360"/>
+      </w:pPr>
+      <w:rPr>
+        <w:u w:val="none"/>
+      </w:rPr>
+    </w:lvl>
+  </w:abstractNum>
+  <w:abstractNum w:abstractNumId="14">
     <w:lvl w:ilvl="0">
       <w:start w:val="1"/>
       <w:numFmt w:val="none"/>
@@ -16528,6 +16355,9 @@
     <w:abstractNumId w:val="13"/>
   </w:num>
   <w:num w:numId="14">
+    <w:abstractNumId w:val="14"/>
+  </w:num>
+  <w:num w:numId="15">
     <w:abstractNumId w:val="2"/>
     <w:lvlOverride w:ilvl="0">
       <w:startOverride w:val="1"/>
@@ -16940,6 +16770,7 @@
     <w:rsid w:val="00fd34c6"/>
     <w:pPr>
       <w:widowControl/>
+      <w:suppressAutoHyphens w:val="true"/>
       <w:bidi w:val="0"/>
       <w:spacing w:lineRule="auto" w:line="276" w:before="0" w:after="0"/>
       <w:jc w:val="left"/>

</xml_diff>